<commit_message>
Fixed Design error for rolling back
</commit_message>
<xml_diff>
--- a/HW5/Documentation.docx
+++ b/HW5/Documentation.docx
@@ -239,7 +239,13 @@
         <w:t xml:space="preserve"> </w:t>
       </w:r>
       <w:r>
-        <w:t>Now, to do this, there are two tasks to complete:</w:t>
+        <w:t xml:space="preserve">Now, to do this, there are </w:t>
+      </w:r>
+      <w:r>
+        <w:t>three</w:t>
+      </w:r>
+      <w:r>
+        <w:t xml:space="preserve"> tasks to complete:</w:t>
       </w:r>
     </w:p>
     <w:p>
@@ -333,8 +339,32 @@
       </w:r>
     </w:p>
     <w:p>
-      <w:r>
-        <w:t xml:space="preserve">The solutions to these tasks </w:t>
+      <w:pPr>
+        <w:pStyle w:val="ListParagraph"/>
+        <w:numPr>
+          <w:ilvl w:val="0"/>
+          <w:numId w:val="17"/>
+        </w:numPr>
+      </w:pPr>
+      <w:r>
+        <w:t>What to do when anti-msg is recv’d</w:t>
+      </w:r>
+      <w:r>
+        <w:t>/scheduled</w:t>
+      </w:r>
+      <w:r>
+        <w:t xml:space="preserve">? </w:t>
+      </w:r>
+    </w:p>
+    <w:p>
+      <w:r>
+        <w:t>The solutions to</w:t>
+      </w:r>
+      <w:r>
+        <w:t xml:space="preserve"> the first two </w:t>
+      </w:r>
+      <w:r>
+        <w:t xml:space="preserve">tasks </w:t>
       </w:r>
       <w:r>
         <w:t>are</w:t>
@@ -373,7 +403,19 @@
         <w:t>EA</w:t>
       </w:r>
       <w:r>
-        <w:t xml:space="preserve">) when destroyed (destructor) to send anti-msgs. </w:t>
+        <w:t xml:space="preserve">) when </w:t>
+      </w:r>
+      <w:r>
+        <w:t xml:space="preserve">rollbacked over </w:t>
+      </w:r>
+      <w:r>
+        <w:t>to send anti-msgs</w:t>
+      </w:r>
+      <w:r>
+        <w:t xml:space="preserve"> via a send anti-msg method</w:t>
+      </w:r>
+      <w:r>
+        <w:t xml:space="preserve">. </w:t>
       </w:r>
       <w:r>
         <w:t xml:space="preserve">Therefore, anti-msgs are sent when EAs are </w:t>
@@ -382,9 +424,6 @@
         <w:t>rollback on</w:t>
       </w:r>
       <w:r>
-        <w:t xml:space="preserve"> (deleted/destroyed)</w:t>
-      </w:r>
-      <w:r>
         <w:t>.</w:t>
       </w:r>
       <w:r>
@@ -393,6 +432,7 @@
     </w:p>
     <w:p>
       <w:r>
+        <w:lastRenderedPageBreak/>
         <w:t>T</w:t>
       </w:r>
       <w:r>
@@ -417,36 +457,1013 @@
         <w:t xml:space="preserve"> new EA created on the process will be associated with random ID</w:t>
       </w:r>
       <w:r>
-        <w:t xml:space="preserve">. Therefore, when anti-msgs are sent and events with same time are </w:t>
-      </w:r>
+        <w:t>. Therefore, when anti-msgs are sent and events with same time are found, the anti-msg knows exactly what event to remove or rollback. To do this, I am assuming for two events to have same random number and same event time is extremely low</w:t>
+      </w:r>
+      <w:r>
+        <w:t>.</w:t>
+      </w:r>
+      <w:r>
+        <w:t xml:space="preserve"> </w:t>
+      </w:r>
+      <w:r>
+        <w:t>Also, random numbers will be created by each process where each process will have different seed (decreasing the probability even further).</w:t>
+      </w:r>
+    </w:p>
+    <w:p>
+      <w:r>
+        <w:t>T</w:t>
+      </w:r>
+      <w:r>
+        <w:t xml:space="preserve">o consider non-rollback event deletion (e.g., global virtual time deletion), </w:t>
+      </w:r>
+      <w:r>
+        <w:t>a global Boolean rollback variable will be used. The variable indicates whether the system is undergoing rollback or if the system is just deleting events.</w:t>
+      </w:r>
+      <w:r>
+        <w:t xml:space="preserve"> This variable will be used in destructor process. </w:t>
+      </w:r>
+    </w:p>
+    <w:p>
+      <w:r>
+        <w:t>The following is pseudocode for scheduling events and the destructor which sends events:</w:t>
+      </w:r>
+    </w:p>
+    <w:p>
+      <w:pPr>
+        <w:spacing w:after="0" w:line="240" w:lineRule="auto"/>
+        <w:rPr>
+          <w:i/>
+          <w:iCs/>
+        </w:rPr>
+      </w:pPr>
+      <w:r>
+        <w:rPr>
+          <w:i/>
+          <w:iCs/>
+        </w:rPr>
+        <w:t>EA::ScheduleEvent</w:t>
+      </w:r>
+      <w:r>
+        <w:rPr>
+          <w:i/>
+          <w:iCs/>
+        </w:rPr>
+        <w:t>(</w:t>
+      </w:r>
+      <w:r>
+        <w:rPr>
+          <w:i/>
+          <w:iCs/>
+        </w:rPr>
+        <w:t xml:space="preserve">event time (et), new EA (ea), </w:t>
+      </w:r>
+      <w:r>
+        <w:rPr>
+          <w:i/>
+          <w:iCs/>
+        </w:rPr>
+        <w:t>process):</w:t>
+      </w:r>
+    </w:p>
+    <w:p>
+      <w:pPr>
+        <w:spacing w:after="0" w:line="240" w:lineRule="auto"/>
+        <w:rPr>
+          <w:i/>
+          <w:iCs/>
+        </w:rPr>
+      </w:pPr>
+      <w:r>
+        <w:rPr>
+          <w:i/>
+          <w:iCs/>
+        </w:rPr>
+        <w:tab/>
+      </w:r>
+      <w:r>
+        <w:rPr>
+          <w:i/>
+          <w:iCs/>
+        </w:rPr>
+        <w:t>Save scheduled event information to anti-msg list</w:t>
+      </w:r>
+      <w:r>
+        <w:rPr>
+          <w:i/>
+          <w:iCs/>
+        </w:rPr>
+        <w:t xml:space="preserve"> </w:t>
+      </w:r>
+      <w:r>
+        <w:rPr>
+          <w:i/>
+          <w:iCs/>
+        </w:rPr>
+        <w:t>(ea’s event id, process, and et)</w:t>
+      </w:r>
+    </w:p>
+    <w:p>
+      <w:pPr>
+        <w:spacing w:after="0" w:line="240" w:lineRule="auto"/>
+        <w:rPr>
+          <w:i/>
+          <w:iCs/>
+        </w:rPr>
+      </w:pPr>
+      <w:r>
+        <w:rPr>
+          <w:i/>
+          <w:iCs/>
+        </w:rPr>
+        <w:tab/>
+      </w:r>
+      <w:r>
+        <w:rPr>
+          <w:i/>
+          <w:iCs/>
+        </w:rPr>
+        <w:t>SimExec::ScheduleEvent(et, ea, process)</w:t>
+      </w:r>
+    </w:p>
+    <w:p>
+      <w:pPr>
+        <w:spacing w:after="0" w:line="240" w:lineRule="auto"/>
+        <w:rPr>
+          <w:i/>
+          <w:iCs/>
+        </w:rPr>
+      </w:pPr>
+      <w:r>
+        <w:rPr>
+          <w:i/>
+          <w:iCs/>
+        </w:rPr>
+        <w:t>End ScheduleEvent</w:t>
+      </w:r>
+    </w:p>
+    <w:p>
+      <w:pPr>
+        <w:spacing w:after="0" w:line="240" w:lineRule="auto"/>
+        <w:rPr>
+          <w:i/>
+          <w:iCs/>
+        </w:rPr>
+      </w:pPr>
+    </w:p>
+    <w:p>
+      <w:pPr>
+        <w:spacing w:after="0" w:line="240" w:lineRule="auto"/>
+        <w:rPr>
+          <w:i/>
+          <w:iCs/>
+        </w:rPr>
+      </w:pPr>
+      <w:r>
+        <w:rPr>
+          <w:i/>
+          <w:iCs/>
+        </w:rPr>
+        <w:t>EA::</w:t>
+      </w:r>
+      <w:r>
+        <w:rPr>
+          <w:i/>
+          <w:iCs/>
+        </w:rPr>
+        <w:t xml:space="preserve">SendAntiMsg </w:t>
+      </w:r>
+      <w:r>
+        <w:rPr>
+          <w:i/>
+          <w:iCs/>
+        </w:rPr>
+        <w:t>():</w:t>
+      </w:r>
+    </w:p>
+    <w:p>
+      <w:pPr>
+        <w:spacing w:after="0" w:line="240" w:lineRule="auto"/>
+        <w:rPr>
+          <w:i/>
+          <w:iCs/>
+        </w:rPr>
+      </w:pPr>
+      <w:r>
+        <w:rPr>
+          <w:i/>
+          <w:iCs/>
+        </w:rPr>
+        <w:tab/>
+      </w:r>
+      <w:r>
+        <w:rPr>
+          <w:i/>
+          <w:iCs/>
+        </w:rPr>
+        <w:t>If rollback:</w:t>
+      </w:r>
+    </w:p>
+    <w:p>
+      <w:pPr>
+        <w:spacing w:after="0" w:line="240" w:lineRule="auto"/>
+        <w:rPr>
+          <w:i/>
+          <w:iCs/>
+        </w:rPr>
+      </w:pPr>
+      <w:r>
+        <w:rPr>
+          <w:i/>
+          <w:iCs/>
+        </w:rPr>
+        <w:tab/>
+      </w:r>
+      <w:r>
+        <w:rPr>
+          <w:i/>
+          <w:iCs/>
+        </w:rPr>
+        <w:tab/>
+        <w:t>Foreach anti-msg</w:t>
+      </w:r>
+      <w:r>
+        <w:rPr>
+          <w:i/>
+          <w:iCs/>
+        </w:rPr>
+        <w:t xml:space="preserve"> in anti-msg list</w:t>
+      </w:r>
+      <w:r>
+        <w:rPr>
+          <w:i/>
+          <w:iCs/>
+        </w:rPr>
+        <w:t>:</w:t>
+      </w:r>
+    </w:p>
+    <w:p>
+      <w:pPr>
+        <w:spacing w:after="0" w:line="240" w:lineRule="auto"/>
+        <w:rPr>
+          <w:i/>
+          <w:iCs/>
+        </w:rPr>
+      </w:pPr>
+      <w:r>
+        <w:rPr>
+          <w:i/>
+          <w:iCs/>
+        </w:rPr>
+        <w:tab/>
+      </w:r>
+      <w:r>
+        <w:rPr>
+          <w:i/>
+          <w:iCs/>
+        </w:rPr>
+        <w:tab/>
+      </w:r>
+      <w:r>
+        <w:rPr>
+          <w:i/>
+          <w:iCs/>
+        </w:rPr>
+        <w:tab/>
+      </w:r>
+      <w:r>
+        <w:rPr>
+          <w:i/>
+          <w:iCs/>
+        </w:rPr>
+        <w:t>If anti-msg</w:t>
+      </w:r>
+      <w:r>
+        <w:rPr>
+          <w:i/>
+          <w:iCs/>
+        </w:rPr>
+        <w:t xml:space="preserve"> == current simulation time AND anti-msg is associated w/this process</w:t>
+      </w:r>
+      <w:r>
+        <w:rPr>
+          <w:i/>
+          <w:iCs/>
+        </w:rPr>
+        <w:t>:</w:t>
+      </w:r>
+    </w:p>
+    <w:p>
+      <w:pPr>
+        <w:spacing w:after="0" w:line="240" w:lineRule="auto"/>
+        <w:rPr>
+          <w:i/>
+          <w:iCs/>
+        </w:rPr>
+      </w:pPr>
+      <w:r>
+        <w:rPr>
+          <w:i/>
+          <w:iCs/>
+        </w:rPr>
+        <w:tab/>
+      </w:r>
+      <w:r>
+        <w:rPr>
+          <w:i/>
+          <w:iCs/>
+        </w:rPr>
+        <w:tab/>
+      </w:r>
+      <w:r>
+        <w:rPr>
+          <w:i/>
+          <w:iCs/>
+        </w:rPr>
+        <w:tab/>
+      </w:r>
+      <w:r>
+        <w:rPr>
+          <w:i/>
+          <w:iCs/>
+        </w:rPr>
+        <w:tab/>
+      </w:r>
+      <w:r>
+        <w:rPr>
+          <w:i/>
+          <w:iCs/>
+        </w:rPr>
+        <w:t>Check with sim-exec’s event-set for simultaneous events</w:t>
+      </w:r>
+    </w:p>
+    <w:p>
+      <w:pPr>
+        <w:spacing w:after="0" w:line="240" w:lineRule="auto"/>
+        <w:rPr>
+          <w:i/>
+          <w:iCs/>
+        </w:rPr>
+      </w:pPr>
+      <w:r>
+        <w:rPr>
+          <w:i/>
+          <w:iCs/>
+        </w:rPr>
+        <w:tab/>
+      </w:r>
+      <w:r>
+        <w:rPr>
+          <w:i/>
+          <w:iCs/>
+        </w:rPr>
+        <w:tab/>
+      </w:r>
+      <w:r>
+        <w:rPr>
+          <w:i/>
+          <w:iCs/>
+        </w:rPr>
+        <w:tab/>
+      </w:r>
+      <w:r>
+        <w:rPr>
+          <w:i/>
+          <w:iCs/>
+        </w:rPr>
+        <w:tab/>
+        <w:t>if simultaneous, eliminate event</w:t>
+      </w:r>
+    </w:p>
+    <w:p>
+      <w:pPr>
+        <w:spacing w:after="0" w:line="240" w:lineRule="auto"/>
+        <w:rPr>
+          <w:i/>
+          <w:iCs/>
+        </w:rPr>
+      </w:pPr>
+      <w:r>
+        <w:rPr>
+          <w:i/>
+          <w:iCs/>
+        </w:rPr>
+        <w:tab/>
+      </w:r>
+      <w:r>
+        <w:rPr>
+          <w:i/>
+          <w:iCs/>
+        </w:rPr>
+        <w:tab/>
+      </w:r>
+      <w:r>
+        <w:rPr>
+          <w:i/>
+          <w:iCs/>
+        </w:rPr>
+        <w:tab/>
+        <w:t xml:space="preserve">else if </w:t>
+      </w:r>
+      <w:r>
+        <w:rPr>
+          <w:i/>
+          <w:iCs/>
+        </w:rPr>
+        <w:t>NOT (anti-msg &lt; current simulation time AND anti-msg == this process):</w:t>
+      </w:r>
+    </w:p>
+    <w:p>
+      <w:pPr>
+        <w:spacing w:after="0" w:line="240" w:lineRule="auto"/>
+        <w:rPr>
+          <w:i/>
+          <w:iCs/>
+        </w:rPr>
+      </w:pPr>
+      <w:r>
+        <w:rPr>
+          <w:i/>
+          <w:iCs/>
+        </w:rPr>
+        <w:tab/>
+      </w:r>
+      <w:r>
+        <w:rPr>
+          <w:i/>
+          <w:iCs/>
+        </w:rPr>
+        <w:tab/>
+      </w:r>
+      <w:r>
+        <w:rPr>
+          <w:i/>
+          <w:iCs/>
+        </w:rPr>
+        <w:tab/>
+      </w:r>
+      <w:r>
+        <w:rPr>
+          <w:i/>
+          <w:iCs/>
+        </w:rPr>
+        <w:t xml:space="preserve"> </w:t>
+      </w:r>
+      <w:r>
+        <w:rPr>
+          <w:i/>
+          <w:iCs/>
+        </w:rPr>
+        <w:tab/>
+      </w:r>
+      <w:r>
+        <w:rPr>
+          <w:i/>
+          <w:iCs/>
+        </w:rPr>
+        <w:t xml:space="preserve">Schedule anti-msg - </w:t>
+      </w:r>
+      <w:r>
+        <w:rPr>
+          <w:i/>
+          <w:iCs/>
+        </w:rPr>
+        <w:t>SimExec::scheduleEvent(anti-msg)</w:t>
+      </w:r>
+    </w:p>
+    <w:p>
+      <w:pPr>
+        <w:spacing w:after="0" w:line="240" w:lineRule="auto"/>
+        <w:rPr>
+          <w:i/>
+          <w:iCs/>
+        </w:rPr>
+      </w:pPr>
+      <w:r>
+        <w:rPr>
+          <w:i/>
+          <w:iCs/>
+        </w:rPr>
+        <w:tab/>
+      </w:r>
+      <w:r>
+        <w:rPr>
+          <w:i/>
+          <w:iCs/>
+        </w:rPr>
+        <w:t>Else:</w:t>
+      </w:r>
+    </w:p>
+    <w:p>
+      <w:pPr>
+        <w:spacing w:after="0" w:line="240" w:lineRule="auto"/>
+        <w:rPr>
+          <w:i/>
+          <w:iCs/>
+        </w:rPr>
+      </w:pPr>
+      <w:r>
+        <w:rPr>
+          <w:i/>
+          <w:iCs/>
+        </w:rPr>
+        <w:tab/>
+      </w:r>
+      <w:r>
+        <w:rPr>
+          <w:i/>
+          <w:iCs/>
+        </w:rPr>
+        <w:tab/>
+      </w:r>
+      <w:r>
+        <w:rPr>
+          <w:i/>
+          <w:iCs/>
+        </w:rPr>
+        <w:t>Remove all anti-msg from anti-msg list</w:t>
+      </w:r>
+    </w:p>
+    <w:p>
+      <w:pPr>
+        <w:spacing w:after="0" w:line="240" w:lineRule="auto"/>
+        <w:rPr>
+          <w:i/>
+          <w:iCs/>
+        </w:rPr>
+      </w:pPr>
+      <w:r>
+        <w:rPr>
+          <w:i/>
+          <w:iCs/>
+        </w:rPr>
+        <w:t>END Destructor</w:t>
+      </w:r>
+    </w:p>
+    <w:p>
+      <w:pPr>
+        <w:rPr>
+          <w:sz w:val="20"/>
+          <w:szCs w:val="20"/>
+        </w:rPr>
+      </w:pPr>
+    </w:p>
+    <w:p>
+      <w:pPr>
+        <w:rPr>
+          <w:sz w:val="20"/>
+          <w:szCs w:val="20"/>
+        </w:rPr>
+      </w:pPr>
+      <w:r>
+        <w:rPr>
+          <w:sz w:val="20"/>
+          <w:szCs w:val="20"/>
+        </w:rPr>
+        <w:t xml:space="preserve">With the design for producing and sending anti-msgs is done, the next task is to determine what to do with anti-msgs when scheduled or recv’d. </w:t>
+      </w:r>
+      <w:r>
+        <w:rPr>
+          <w:sz w:val="20"/>
+          <w:szCs w:val="20"/>
+        </w:rPr>
+        <w:t xml:space="preserve">Now, there is a distinguishment between scheduling and recv’ing anti-msgs. Recv’ing is the process of processing anti-msgs so to determine if event associated with anti-msg was executed or scheduled into the future. If executed, then rollback will be conducted so to undo event. </w:t>
+      </w:r>
+    </w:p>
+    <w:p>
+      <w:pPr>
+        <w:rPr>
+          <w:sz w:val="20"/>
+          <w:szCs w:val="20"/>
+        </w:rPr>
+      </w:pPr>
+    </w:p>
+    <w:p>
+      <w:pPr>
+        <w:pStyle w:val="Heading2"/>
+      </w:pPr>
+      <w:r>
+        <w:t>Rollback</w:t>
+      </w:r>
+    </w:p>
+    <w:p>
+      <w:r>
+        <w:t>Anti-msgs will be events that are send and scheduled to processes to cancel scheduled events or rollback events executed. Now, to do this, there are two tasks to complete:</w:t>
+      </w:r>
+    </w:p>
+    <w:p>
+      <w:pPr>
+        <w:pStyle w:val="ListParagraph"/>
+        <w:numPr>
+          <w:ilvl w:val="0"/>
+          <w:numId w:val="18"/>
+        </w:numPr>
+      </w:pPr>
+      <w:r>
+        <w:t>How to determine the where, what, and when</w:t>
+      </w:r>
+    </w:p>
+    <w:p>
+      <w:pPr>
+        <w:pStyle w:val="ListParagraph"/>
+        <w:numPr>
+          <w:ilvl w:val="1"/>
+          <w:numId w:val="18"/>
+        </w:numPr>
+      </w:pPr>
+      <w:r>
+        <w:t>Where to send?</w:t>
+      </w:r>
+    </w:p>
+    <w:p>
+      <w:pPr>
+        <w:pStyle w:val="ListParagraph"/>
+        <w:numPr>
+          <w:ilvl w:val="1"/>
+          <w:numId w:val="18"/>
+        </w:numPr>
+      </w:pPr>
+      <w:r>
+        <w:t>What event-action anti-msg associated with?</w:t>
+      </w:r>
+    </w:p>
+    <w:p>
+      <w:pPr>
+        <w:pStyle w:val="ListParagraph"/>
+        <w:numPr>
+          <w:ilvl w:val="1"/>
+          <w:numId w:val="18"/>
+        </w:numPr>
+      </w:pPr>
+      <w:r>
+        <w:t>When is the event?</w:t>
+      </w:r>
+    </w:p>
+    <w:p>
+      <w:pPr>
+        <w:pStyle w:val="ListParagraph"/>
+        <w:numPr>
+          <w:ilvl w:val="0"/>
+          <w:numId w:val="18"/>
+        </w:numPr>
+      </w:pPr>
+      <w:r>
+        <w:t>How to send anti-msgs</w:t>
+      </w:r>
+    </w:p>
+    <w:p>
+      <w:pPr>
+        <w:pStyle w:val="ListParagraph"/>
+        <w:numPr>
+          <w:ilvl w:val="1"/>
+          <w:numId w:val="18"/>
+        </w:numPr>
+      </w:pPr>
+      <w:r>
+        <w:t>When event is rollbacked, how do we tell sim-exec to schedule anti-msgs?</w:t>
+      </w:r>
+    </w:p>
+    <w:p>
       <w:r>
         <w:lastRenderedPageBreak/>
-        <w:t>found, the anti-msg knows exactly what event to remove or rollback. To do this, I am assuming for two events to have same random number and same event time is extremely low</w:t>
-      </w:r>
-      <w:r>
-        <w:t>.</w:t>
-      </w:r>
-      <w:r>
+        <w:t xml:space="preserve">The solutions to these tasks are to associate event scheduling relative to event-action class itself instead of sim-exec. I.e., if an event schedules another event, it will use event-action’s event scheduler instead of sim-exec’s. What the event-action does differently than sim-exec is during scheduling, the event-action will save the event scheduled (process sent too, time of event, and event random identifier) then schedule the event with sim-exec. Doing this will allow the event-action (EA) when destroyed (destructor) to send anti-msgs. Therefore, anti-msgs are sent when EAs are rollback on (deleted/destroyed). </w:t>
+      </w:r>
+    </w:p>
+    <w:p>
+      <w:r>
+        <w:t>The random event identifier is used to consider simultaneous events. Every new EA created on the process will be associated with random ID. Therefore, when anti-msgs are sent and events with same time are found, the anti-msg knows exactly what event to remove or rollback. To do this, I am assuming for two events to have same random number and same event time is extremely low. Also, random numbers will be created by each process where each process will have different seed (decreasing the probability even further).</w:t>
+      </w:r>
+    </w:p>
+    <w:p>
+      <w:r>
+        <w:t xml:space="preserve">Lastly, to consider non-rollback event deletion (e.g., global virtual time deletion), a global Boolean rollback variable will be used. The variable indicates whether the system is undergoing rollback or if the system is just deleting events. This variable will be used in destructor process. </w:t>
+      </w:r>
+    </w:p>
+    <w:p>
+      <w:r>
+        <w:t>The following is pseudocode for scheduling events and the destructor which sends events:</w:t>
+      </w:r>
+    </w:p>
+    <w:p>
+      <w:pPr>
+        <w:spacing w:after="0" w:line="240" w:lineRule="auto"/>
+        <w:rPr>
+          <w:i/>
+          <w:iCs/>
+        </w:rPr>
+      </w:pPr>
+      <w:r>
+        <w:rPr>
+          <w:i/>
+          <w:iCs/>
+        </w:rPr>
+        <w:t>EA::ScheduleEvent</w:t>
+      </w:r>
+      <w:r>
+        <w:rPr>
+          <w:i/>
+          <w:iCs/>
+        </w:rPr>
+        <w:t>(</w:t>
+      </w:r>
+      <w:r>
+        <w:rPr>
+          <w:i/>
+          <w:iCs/>
+        </w:rPr>
+        <w:t>event time (et), new EA (ea), process):</w:t>
+      </w:r>
+    </w:p>
+    <w:p>
+      <w:pPr>
+        <w:spacing w:after="0" w:line="240" w:lineRule="auto"/>
+        <w:rPr>
+          <w:i/>
+          <w:iCs/>
+        </w:rPr>
+      </w:pPr>
+      <w:r>
+        <w:rPr>
+          <w:i/>
+          <w:iCs/>
+        </w:rPr>
+        <w:tab/>
+        <w:t>Save scheduled event information to anti-msg list (ea’s event id, process, and et)</w:t>
+      </w:r>
+    </w:p>
+    <w:p>
+      <w:pPr>
+        <w:spacing w:after="0" w:line="240" w:lineRule="auto"/>
+        <w:rPr>
+          <w:i/>
+          <w:iCs/>
+        </w:rPr>
+      </w:pPr>
+      <w:r>
+        <w:rPr>
+          <w:i/>
+          <w:iCs/>
+        </w:rPr>
+        <w:tab/>
+        <w:t>SimExec::ScheduleEvent(et, ea, process)</w:t>
+      </w:r>
+    </w:p>
+    <w:p>
+      <w:pPr>
+        <w:spacing w:after="0" w:line="240" w:lineRule="auto"/>
+        <w:rPr>
+          <w:i/>
+          <w:iCs/>
+        </w:rPr>
+      </w:pPr>
+      <w:r>
+        <w:rPr>
+          <w:i/>
+          <w:iCs/>
+        </w:rPr>
+        <w:t>End ScheduleEvent</w:t>
+      </w:r>
+    </w:p>
+    <w:p>
+      <w:pPr>
+        <w:spacing w:after="0" w:line="240" w:lineRule="auto"/>
+        <w:rPr>
+          <w:i/>
+          <w:iCs/>
+        </w:rPr>
+      </w:pPr>
+    </w:p>
+    <w:p>
+      <w:pPr>
+        <w:spacing w:after="0" w:line="240" w:lineRule="auto"/>
+        <w:rPr>
+          <w:i/>
+          <w:iCs/>
+        </w:rPr>
+      </w:pPr>
+      <w:r>
+        <w:rPr>
+          <w:i/>
+          <w:iCs/>
+        </w:rPr>
+        <w:t>EA::Destructor():</w:t>
+      </w:r>
+    </w:p>
+    <w:p>
+      <w:pPr>
+        <w:spacing w:after="0" w:line="240" w:lineRule="auto"/>
+        <w:rPr>
+          <w:i/>
+          <w:iCs/>
+        </w:rPr>
+      </w:pPr>
+      <w:r>
+        <w:rPr>
+          <w:i/>
+          <w:iCs/>
+        </w:rPr>
+        <w:tab/>
+        <w:t>If rollback:</w:t>
+      </w:r>
+    </w:p>
+    <w:p>
+      <w:pPr>
+        <w:spacing w:after="0" w:line="240" w:lineRule="auto"/>
+        <w:rPr>
+          <w:i/>
+          <w:iCs/>
+        </w:rPr>
+      </w:pPr>
+      <w:r>
+        <w:rPr>
+          <w:i/>
+          <w:iCs/>
+        </w:rPr>
+        <w:tab/>
+      </w:r>
+      <w:r>
+        <w:rPr>
+          <w:i/>
+          <w:iCs/>
+        </w:rPr>
+        <w:tab/>
+        <w:t>Foreach anti-msg in anti-msg list:</w:t>
+      </w:r>
+    </w:p>
+    <w:p>
+      <w:pPr>
+        <w:spacing w:after="0" w:line="240" w:lineRule="auto"/>
+        <w:rPr>
+          <w:i/>
+          <w:iCs/>
+        </w:rPr>
+      </w:pPr>
+      <w:r>
+        <w:rPr>
+          <w:i/>
+          <w:iCs/>
+        </w:rPr>
+        <w:tab/>
+      </w:r>
+      <w:r>
+        <w:rPr>
+          <w:i/>
+          <w:iCs/>
+        </w:rPr>
+        <w:tab/>
+      </w:r>
+      <w:r>
+        <w:rPr>
+          <w:i/>
+          <w:iCs/>
+        </w:rPr>
+        <w:tab/>
+        <w:t>If anti-msg == current simulation time AND anti-msg is associated w/this process:</w:t>
+      </w:r>
+    </w:p>
+    <w:p>
+      <w:pPr>
+        <w:spacing w:after="0" w:line="240" w:lineRule="auto"/>
+        <w:rPr>
+          <w:i/>
+          <w:iCs/>
+        </w:rPr>
+      </w:pPr>
+      <w:r>
+        <w:rPr>
+          <w:i/>
+          <w:iCs/>
+        </w:rPr>
+        <w:tab/>
+      </w:r>
+      <w:r>
+        <w:rPr>
+          <w:i/>
+          <w:iCs/>
+        </w:rPr>
+        <w:tab/>
+      </w:r>
+      <w:r>
+        <w:rPr>
+          <w:i/>
+          <w:iCs/>
+        </w:rPr>
+        <w:tab/>
+      </w:r>
+      <w:r>
+        <w:rPr>
+          <w:i/>
+          <w:iCs/>
+        </w:rPr>
+        <w:tab/>
+        <w:t>Check with sim-exec’s event-set for simultaneous events</w:t>
+      </w:r>
+    </w:p>
+    <w:p>
+      <w:pPr>
+        <w:spacing w:after="0" w:line="240" w:lineRule="auto"/>
+        <w:rPr>
+          <w:i/>
+          <w:iCs/>
+        </w:rPr>
+      </w:pPr>
+      <w:r>
+        <w:rPr>
+          <w:i/>
+          <w:iCs/>
+        </w:rPr>
+        <w:tab/>
+      </w:r>
+      <w:r>
+        <w:rPr>
+          <w:i/>
+          <w:iCs/>
+        </w:rPr>
+        <w:tab/>
+      </w:r>
+      <w:r>
+        <w:rPr>
+          <w:i/>
+          <w:iCs/>
+        </w:rPr>
+        <w:tab/>
+      </w:r>
+      <w:r>
+        <w:rPr>
+          <w:i/>
+          <w:iCs/>
+        </w:rPr>
+        <w:tab/>
+        <w:t>if simultaneous, eliminate event</w:t>
+      </w:r>
+    </w:p>
+    <w:p>
+      <w:pPr>
+        <w:spacing w:after="0" w:line="240" w:lineRule="auto"/>
+        <w:rPr>
+          <w:i/>
+          <w:iCs/>
+        </w:rPr>
+      </w:pPr>
+      <w:r>
+        <w:rPr>
+          <w:i/>
+          <w:iCs/>
+        </w:rPr>
+        <w:tab/>
+      </w:r>
+      <w:r>
+        <w:rPr>
+          <w:i/>
+          <w:iCs/>
+        </w:rPr>
+        <w:tab/>
+      </w:r>
+      <w:r>
+        <w:rPr>
+          <w:i/>
+          <w:iCs/>
+        </w:rPr>
+        <w:tab/>
+        <w:t>else if NOT (anti-msg &lt; current simulation time AND anti-msg == this process):</w:t>
+      </w:r>
+    </w:p>
+    <w:p>
+      <w:pPr>
+        <w:spacing w:after="0" w:line="240" w:lineRule="auto"/>
+        <w:rPr>
+          <w:i/>
+          <w:iCs/>
+        </w:rPr>
+      </w:pPr>
+      <w:r>
+        <w:rPr>
+          <w:i/>
+          <w:iCs/>
+        </w:rPr>
+        <w:tab/>
+      </w:r>
+      <w:r>
+        <w:rPr>
+          <w:i/>
+          <w:iCs/>
+        </w:rPr>
+        <w:tab/>
+      </w:r>
+      <w:r>
+        <w:rPr>
+          <w:i/>
+          <w:iCs/>
+        </w:rPr>
+        <w:tab/>
         <w:t xml:space="preserve"> </w:t>
       </w:r>
       <w:r>
-        <w:t>Also, random numbers will be created by each process where each process will have different seed (decreasing the probability even further).</w:t>
-      </w:r>
-    </w:p>
-    <w:p>
-      <w:r>
-        <w:t xml:space="preserve">Lastly, to consider non-rollback event deletion (e.g., global virtual time deletion), </w:t>
-      </w:r>
-      <w:r>
-        <w:t>a global Boolean rollback variable will be used. The variable indicates whether the system is undergoing rollback or if the system is just deleting events.</w:t>
-      </w:r>
-      <w:r>
-        <w:t xml:space="preserve"> This variable will be used in destructor process. </w:t>
-      </w:r>
-    </w:p>
-    <w:p>
-      <w:r>
-        <w:t>The following is pseudocode for scheduling events and the destructor which sends events:</w:t>
+        <w:rPr>
+          <w:i/>
+          <w:iCs/>
+        </w:rPr>
+        <w:tab/>
+        <w:t>Schedule anti-msg - SimExec::scheduleEvent(anti-msg)</w:t>
       </w:r>
     </w:p>
     <w:p>
@@ -462,28 +1479,8 @@
           <w:i/>
           <w:iCs/>
         </w:rPr>
-        <w:t>EA::ScheduleEvent</w:t>
-      </w:r>
-      <w:r>
-        <w:rPr>
-          <w:i/>
-          <w:iCs/>
-        </w:rPr>
-        <w:t>(</w:t>
-      </w:r>
-      <w:r>
-        <w:rPr>
-          <w:i/>
-          <w:iCs/>
-        </w:rPr>
-        <w:t xml:space="preserve">event time (et), new EA (ea), </w:t>
-      </w:r>
-      <w:r>
-        <w:rPr>
-          <w:i/>
-          <w:iCs/>
-        </w:rPr>
-        <w:t>process):</w:t>
+        <w:tab/>
+        <w:t>Else:</w:t>
       </w:r>
     </w:p>
     <w:p>
@@ -506,21 +1503,8 @@
           <w:i/>
           <w:iCs/>
         </w:rPr>
-        <w:t>Save scheduled event information to anti-msg list</w:t>
-      </w:r>
-      <w:r>
-        <w:rPr>
-          <w:i/>
-          <w:iCs/>
-        </w:rPr>
-        <w:t xml:space="preserve"> </w:t>
-      </w:r>
-      <w:r>
-        <w:rPr>
-          <w:i/>
-          <w:iCs/>
-        </w:rPr>
-        <w:t>(ea’s event id, process, and et)</w:t>
+        <w:tab/>
+        <w:t>Remove all anti-msg from anti-msg list</w:t>
       </w:r>
     </w:p>
     <w:p>
@@ -536,415 +1520,16 @@
           <w:i/>
           <w:iCs/>
         </w:rPr>
-        <w:tab/>
-      </w:r>
-      <w:r>
-        <w:rPr>
-          <w:i/>
-          <w:iCs/>
-        </w:rPr>
-        <w:t>SimExec::ScheduleEvent(et, ea, process)</w:t>
-      </w:r>
-    </w:p>
-    <w:p>
-      <w:pPr>
-        <w:spacing w:after="0" w:line="240" w:lineRule="auto"/>
-        <w:rPr>
-          <w:i/>
-          <w:iCs/>
-        </w:rPr>
-      </w:pPr>
-      <w:r>
-        <w:rPr>
-          <w:i/>
-          <w:iCs/>
-        </w:rPr>
-        <w:t>End ScheduleEvent</w:t>
-      </w:r>
-    </w:p>
-    <w:p>
-      <w:pPr>
-        <w:spacing w:after="0" w:line="240" w:lineRule="auto"/>
-        <w:rPr>
-          <w:i/>
-          <w:iCs/>
-        </w:rPr>
-      </w:pPr>
-    </w:p>
-    <w:p>
-      <w:pPr>
-        <w:spacing w:after="0" w:line="240" w:lineRule="auto"/>
-        <w:rPr>
-          <w:i/>
-          <w:iCs/>
-        </w:rPr>
-      </w:pPr>
-      <w:r>
-        <w:rPr>
-          <w:i/>
-          <w:iCs/>
-        </w:rPr>
-        <w:t>EA::Destructor():</w:t>
-      </w:r>
-    </w:p>
-    <w:p>
-      <w:pPr>
-        <w:spacing w:after="0" w:line="240" w:lineRule="auto"/>
-        <w:rPr>
-          <w:i/>
-          <w:iCs/>
-        </w:rPr>
-      </w:pPr>
-      <w:r>
-        <w:rPr>
-          <w:i/>
-          <w:iCs/>
-        </w:rPr>
-        <w:tab/>
-      </w:r>
-      <w:r>
-        <w:rPr>
-          <w:i/>
-          <w:iCs/>
-        </w:rPr>
-        <w:t>If rollback:</w:t>
-      </w:r>
-    </w:p>
-    <w:p>
-      <w:pPr>
-        <w:spacing w:after="0" w:line="240" w:lineRule="auto"/>
-        <w:rPr>
-          <w:i/>
-          <w:iCs/>
-        </w:rPr>
-      </w:pPr>
-      <w:r>
-        <w:rPr>
-          <w:i/>
-          <w:iCs/>
-        </w:rPr>
-        <w:tab/>
-      </w:r>
-      <w:r>
-        <w:rPr>
-          <w:i/>
-          <w:iCs/>
-        </w:rPr>
-        <w:tab/>
-        <w:t>Foreach anti-msg</w:t>
-      </w:r>
-      <w:r>
-        <w:rPr>
-          <w:i/>
-          <w:iCs/>
-        </w:rPr>
-        <w:t xml:space="preserve"> in anti-msg list</w:t>
-      </w:r>
-      <w:r>
-        <w:rPr>
-          <w:i/>
-          <w:iCs/>
-        </w:rPr>
-        <w:t>:</w:t>
-      </w:r>
-    </w:p>
-    <w:p>
-      <w:pPr>
-        <w:spacing w:after="0" w:line="240" w:lineRule="auto"/>
-        <w:rPr>
-          <w:i/>
-          <w:iCs/>
-        </w:rPr>
-      </w:pPr>
-      <w:r>
-        <w:rPr>
-          <w:i/>
-          <w:iCs/>
-        </w:rPr>
-        <w:tab/>
-      </w:r>
-      <w:r>
-        <w:rPr>
-          <w:i/>
-          <w:iCs/>
-        </w:rPr>
-        <w:tab/>
-      </w:r>
-      <w:r>
-        <w:rPr>
-          <w:i/>
-          <w:iCs/>
-        </w:rPr>
-        <w:tab/>
-      </w:r>
-      <w:r>
-        <w:rPr>
-          <w:i/>
-          <w:iCs/>
-        </w:rPr>
-        <w:t>If anti-msg</w:t>
-      </w:r>
-      <w:r>
-        <w:rPr>
-          <w:i/>
-          <w:iCs/>
-        </w:rPr>
-        <w:t xml:space="preserve"> == current simulation time AND anti-msg is associated w/this process</w:t>
-      </w:r>
-      <w:r>
-        <w:rPr>
-          <w:i/>
-          <w:iCs/>
-        </w:rPr>
-        <w:t>:</w:t>
-      </w:r>
-    </w:p>
-    <w:p>
-      <w:pPr>
-        <w:spacing w:after="0" w:line="240" w:lineRule="auto"/>
-        <w:rPr>
-          <w:i/>
-          <w:iCs/>
-        </w:rPr>
-      </w:pPr>
-      <w:r>
-        <w:rPr>
-          <w:i/>
-          <w:iCs/>
-        </w:rPr>
-        <w:tab/>
-      </w:r>
-      <w:r>
-        <w:rPr>
-          <w:i/>
-          <w:iCs/>
-        </w:rPr>
-        <w:tab/>
-      </w:r>
-      <w:r>
-        <w:rPr>
-          <w:i/>
-          <w:iCs/>
-        </w:rPr>
-        <w:tab/>
-      </w:r>
-      <w:r>
-        <w:rPr>
-          <w:i/>
-          <w:iCs/>
-        </w:rPr>
-        <w:tab/>
-      </w:r>
-      <w:r>
-        <w:rPr>
-          <w:i/>
-          <w:iCs/>
-        </w:rPr>
-        <w:t>Check with sim-exec’s event-set for simultaneous events</w:t>
-      </w:r>
-    </w:p>
-    <w:p>
-      <w:pPr>
-        <w:spacing w:after="0" w:line="240" w:lineRule="auto"/>
-        <w:rPr>
-          <w:i/>
-          <w:iCs/>
-        </w:rPr>
-      </w:pPr>
-      <w:r>
-        <w:rPr>
-          <w:i/>
-          <w:iCs/>
-        </w:rPr>
-        <w:tab/>
-      </w:r>
-      <w:r>
-        <w:rPr>
-          <w:i/>
-          <w:iCs/>
-        </w:rPr>
-        <w:tab/>
-      </w:r>
-      <w:r>
-        <w:rPr>
-          <w:i/>
-          <w:iCs/>
-        </w:rPr>
-        <w:tab/>
-      </w:r>
-      <w:r>
-        <w:rPr>
-          <w:i/>
-          <w:iCs/>
-        </w:rPr>
-        <w:tab/>
-        <w:t>if simultaneous, eliminate event</w:t>
-      </w:r>
-    </w:p>
-    <w:p>
-      <w:pPr>
-        <w:spacing w:after="0" w:line="240" w:lineRule="auto"/>
-        <w:rPr>
-          <w:i/>
-          <w:iCs/>
-        </w:rPr>
-      </w:pPr>
-      <w:r>
-        <w:rPr>
-          <w:i/>
-          <w:iCs/>
-        </w:rPr>
-        <w:tab/>
-      </w:r>
-      <w:r>
-        <w:rPr>
-          <w:i/>
-          <w:iCs/>
-        </w:rPr>
-        <w:tab/>
-      </w:r>
-      <w:r>
-        <w:rPr>
-          <w:i/>
-          <w:iCs/>
-        </w:rPr>
-        <w:tab/>
-        <w:t xml:space="preserve">else if </w:t>
-      </w:r>
-      <w:r>
-        <w:rPr>
-          <w:i/>
-          <w:iCs/>
-        </w:rPr>
-        <w:t>NOT (anti-msg &lt; current simulation time AND anti-msg == this process):</w:t>
-      </w:r>
-    </w:p>
-    <w:p>
-      <w:pPr>
-        <w:spacing w:after="0" w:line="240" w:lineRule="auto"/>
-        <w:rPr>
-          <w:i/>
-          <w:iCs/>
-        </w:rPr>
-      </w:pPr>
-      <w:r>
-        <w:rPr>
-          <w:i/>
-          <w:iCs/>
-        </w:rPr>
-        <w:tab/>
-      </w:r>
-      <w:r>
-        <w:rPr>
-          <w:i/>
-          <w:iCs/>
-        </w:rPr>
-        <w:tab/>
-      </w:r>
-      <w:r>
-        <w:rPr>
-          <w:i/>
-          <w:iCs/>
-        </w:rPr>
-        <w:tab/>
-      </w:r>
-      <w:r>
-        <w:rPr>
-          <w:i/>
-          <w:iCs/>
-        </w:rPr>
-        <w:t xml:space="preserve"> </w:t>
-      </w:r>
-      <w:r>
-        <w:rPr>
-          <w:i/>
-          <w:iCs/>
-        </w:rPr>
-        <w:tab/>
-      </w:r>
-      <w:r>
-        <w:rPr>
-          <w:i/>
-          <w:iCs/>
-        </w:rPr>
-        <w:t xml:space="preserve">Schedule anti-msg - </w:t>
-      </w:r>
-      <w:r>
-        <w:rPr>
-          <w:i/>
-          <w:iCs/>
-        </w:rPr>
-        <w:t>SimExec::scheduleEvent(anti-msg)</w:t>
-      </w:r>
-    </w:p>
-    <w:p>
-      <w:pPr>
-        <w:spacing w:after="0" w:line="240" w:lineRule="auto"/>
-        <w:rPr>
-          <w:i/>
-          <w:iCs/>
-        </w:rPr>
-      </w:pPr>
-      <w:r>
-        <w:rPr>
-          <w:i/>
-          <w:iCs/>
-        </w:rPr>
-        <w:tab/>
-      </w:r>
-      <w:r>
-        <w:rPr>
-          <w:i/>
-          <w:iCs/>
-        </w:rPr>
-        <w:t>Else:</w:t>
-      </w:r>
-    </w:p>
-    <w:p>
-      <w:pPr>
-        <w:spacing w:after="0" w:line="240" w:lineRule="auto"/>
-        <w:rPr>
-          <w:i/>
-          <w:iCs/>
-        </w:rPr>
-      </w:pPr>
-      <w:r>
-        <w:rPr>
-          <w:i/>
-          <w:iCs/>
-        </w:rPr>
-        <w:tab/>
-      </w:r>
-      <w:r>
-        <w:rPr>
-          <w:i/>
-          <w:iCs/>
-        </w:rPr>
-        <w:tab/>
-      </w:r>
-      <w:r>
-        <w:rPr>
-          <w:i/>
-          <w:iCs/>
-        </w:rPr>
-        <w:t>Remove all anti-msg from anti-msg list</w:t>
-      </w:r>
-    </w:p>
-    <w:p>
-      <w:pPr>
-        <w:spacing w:after="0" w:line="240" w:lineRule="auto"/>
-        <w:rPr>
-          <w:i/>
-          <w:iCs/>
-        </w:rPr>
-      </w:pPr>
-      <w:r>
-        <w:rPr>
-          <w:i/>
-          <w:iCs/>
-        </w:rPr>
         <w:t>END Destructor</w:t>
       </w:r>
+    </w:p>
+    <w:p>
+      <w:pPr>
+        <w:rPr>
+          <w:sz w:val="20"/>
+          <w:szCs w:val="20"/>
+        </w:rPr>
+      </w:pPr>
     </w:p>
     <w:p>
       <w:pPr>
@@ -2251,6 +2836,92 @@
     </w:lvl>
   </w:abstractNum>
   <w:abstractNum w:abstractNumId="12" w15:restartNumberingAfterBreak="0">
+    <w:nsid w:val="657219ED"/>
+    <w:multiLevelType w:val="hybridMultilevel"/>
+    <w:tmpl w:val="E4564D6C"/>
+    <w:lvl w:ilvl="0" w:tplc="0409000F">
+      <w:start w:val="1"/>
+      <w:numFmt w:val="decimal"/>
+      <w:lvlText w:val="%1."/>
+      <w:lvlJc w:val="left"/>
+      <w:pPr>
+        <w:ind w:left="720" w:hanging="360"/>
+      </w:pPr>
+    </w:lvl>
+    <w:lvl w:ilvl="1" w:tplc="04090019">
+      <w:start w:val="1"/>
+      <w:numFmt w:val="lowerLetter"/>
+      <w:lvlText w:val="%2."/>
+      <w:lvlJc w:val="left"/>
+      <w:pPr>
+        <w:ind w:left="1440" w:hanging="360"/>
+      </w:pPr>
+    </w:lvl>
+    <w:lvl w:ilvl="2" w:tplc="0409001B" w:tentative="1">
+      <w:start w:val="1"/>
+      <w:numFmt w:val="lowerRoman"/>
+      <w:lvlText w:val="%3."/>
+      <w:lvlJc w:val="right"/>
+      <w:pPr>
+        <w:ind w:left="2160" w:hanging="180"/>
+      </w:pPr>
+    </w:lvl>
+    <w:lvl w:ilvl="3" w:tplc="0409000F" w:tentative="1">
+      <w:start w:val="1"/>
+      <w:numFmt w:val="decimal"/>
+      <w:lvlText w:val="%4."/>
+      <w:lvlJc w:val="left"/>
+      <w:pPr>
+        <w:ind w:left="2880" w:hanging="360"/>
+      </w:pPr>
+    </w:lvl>
+    <w:lvl w:ilvl="4" w:tplc="04090019" w:tentative="1">
+      <w:start w:val="1"/>
+      <w:numFmt w:val="lowerLetter"/>
+      <w:lvlText w:val="%5."/>
+      <w:lvlJc w:val="left"/>
+      <w:pPr>
+        <w:ind w:left="3600" w:hanging="360"/>
+      </w:pPr>
+    </w:lvl>
+    <w:lvl w:ilvl="5" w:tplc="0409001B" w:tentative="1">
+      <w:start w:val="1"/>
+      <w:numFmt w:val="lowerRoman"/>
+      <w:lvlText w:val="%6."/>
+      <w:lvlJc w:val="right"/>
+      <w:pPr>
+        <w:ind w:left="4320" w:hanging="180"/>
+      </w:pPr>
+    </w:lvl>
+    <w:lvl w:ilvl="6" w:tplc="0409000F" w:tentative="1">
+      <w:start w:val="1"/>
+      <w:numFmt w:val="decimal"/>
+      <w:lvlText w:val="%7."/>
+      <w:lvlJc w:val="left"/>
+      <w:pPr>
+        <w:ind w:left="5040" w:hanging="360"/>
+      </w:pPr>
+    </w:lvl>
+    <w:lvl w:ilvl="7" w:tplc="04090019" w:tentative="1">
+      <w:start w:val="1"/>
+      <w:numFmt w:val="lowerLetter"/>
+      <w:lvlText w:val="%8."/>
+      <w:lvlJc w:val="left"/>
+      <w:pPr>
+        <w:ind w:left="5760" w:hanging="360"/>
+      </w:pPr>
+    </w:lvl>
+    <w:lvl w:ilvl="8" w:tplc="0409001B" w:tentative="1">
+      <w:start w:val="1"/>
+      <w:numFmt w:val="lowerRoman"/>
+      <w:lvlText w:val="%9."/>
+      <w:lvlJc w:val="right"/>
+      <w:pPr>
+        <w:ind w:left="6480" w:hanging="180"/>
+      </w:pPr>
+    </w:lvl>
+  </w:abstractNum>
+  <w:abstractNum w:abstractNumId="13" w15:restartNumberingAfterBreak="0">
     <w:nsid w:val="65F25080"/>
     <w:multiLevelType w:val="hybridMultilevel"/>
     <w:tmpl w:val="2028FA4A"/>
@@ -2363,7 +3034,7 @@
       </w:rPr>
     </w:lvl>
   </w:abstractNum>
-  <w:abstractNum w:abstractNumId="13" w15:restartNumberingAfterBreak="0">
+  <w:abstractNum w:abstractNumId="14" w15:restartNumberingAfterBreak="0">
     <w:nsid w:val="6BFF636D"/>
     <w:multiLevelType w:val="hybridMultilevel"/>
     <w:tmpl w:val="3CD41942"/>
@@ -2476,7 +3147,7 @@
       </w:rPr>
     </w:lvl>
   </w:abstractNum>
-  <w:abstractNum w:abstractNumId="14" w15:restartNumberingAfterBreak="0">
+  <w:abstractNum w:abstractNumId="15" w15:restartNumberingAfterBreak="0">
     <w:nsid w:val="718E289E"/>
     <w:multiLevelType w:val="hybridMultilevel"/>
     <w:tmpl w:val="E4564D6C"/>
@@ -2562,7 +3233,7 @@
       </w:pPr>
     </w:lvl>
   </w:abstractNum>
-  <w:abstractNum w:abstractNumId="15" w15:restartNumberingAfterBreak="0">
+  <w:abstractNum w:abstractNumId="16" w15:restartNumberingAfterBreak="0">
     <w:nsid w:val="742C1F02"/>
     <w:multiLevelType w:val="hybridMultilevel"/>
     <w:tmpl w:val="7FDCB684"/>
@@ -2675,7 +3346,7 @@
       </w:rPr>
     </w:lvl>
   </w:abstractNum>
-  <w:abstractNum w:abstractNumId="16" w15:restartNumberingAfterBreak="0">
+  <w:abstractNum w:abstractNumId="17" w15:restartNumberingAfterBreak="0">
     <w:nsid w:val="7FF078BD"/>
     <w:multiLevelType w:val="hybridMultilevel"/>
     <w:tmpl w:val="905476B2"/>
@@ -2801,10 +3472,10 @@
     <w:abstractNumId w:val="1"/>
   </w:num>
   <w:num w:numId="5">
-    <w:abstractNumId w:val="15"/>
+    <w:abstractNumId w:val="16"/>
   </w:num>
   <w:num w:numId="6">
-    <w:abstractNumId w:val="16"/>
+    <w:abstractNumId w:val="17"/>
   </w:num>
   <w:num w:numId="7">
     <w:abstractNumId w:val="8"/>
@@ -2828,16 +3499,19 @@
     <w:abstractNumId w:val="0"/>
   </w:num>
   <w:num w:numId="14">
-    <w:abstractNumId w:val="12"/>
+    <w:abstractNumId w:val="13"/>
   </w:num>
   <w:num w:numId="15">
-    <w:abstractNumId w:val="13"/>
+    <w:abstractNumId w:val="14"/>
   </w:num>
   <w:num w:numId="16">
     <w:abstractNumId w:val="7"/>
   </w:num>
   <w:num w:numId="17">
-    <w:abstractNumId w:val="14"/>
+    <w:abstractNumId w:val="15"/>
+  </w:num>
+  <w:num w:numId="18">
+    <w:abstractNumId w:val="12"/>
   </w:num>
 </w:numbering>
 </file>

</xml_diff>

<commit_message>
Did verification for add event
</commit_message>
<xml_diff>
--- a/HW5/Documentation.docx
+++ b/HW5/Documentation.docx
@@ -147,13 +147,7 @@
     </w:p>
     <w:p>
       <w:r>
-        <w:t xml:space="preserve">An optimistic algorithm is a </w:t>
-      </w:r>
-      <w:r>
-        <w:t>distributed simulation</w:t>
-      </w:r>
-      <w:r>
-        <w:t xml:space="preserve"> executive algorithm which describes the behavior of continuously processing events</w:t>
+        <w:t>An optimistic algorithm is a distributed simulation executive algorithm which describes the behavior of continuously processing events</w:t>
       </w:r>
       <w:r>
         <w:t xml:space="preserve"> (i.e., not waiting for all processes to send messages (msgs) before processing). </w:t>
@@ -203,7 +197,16 @@
         </w:numPr>
       </w:pPr>
       <w:r>
-        <w:t>The ability to send and recv anti-msgs</w:t>
+        <w:t>The ability</w:t>
+      </w:r>
+      <w:r>
+        <w:t xml:space="preserve"> to produce and </w:t>
+      </w:r>
+      <w:r>
+        <w:t xml:space="preserve">send </w:t>
+      </w:r>
+      <w:r>
+        <w:t>anti-msgs</w:t>
       </w:r>
     </w:p>
     <w:p>
@@ -215,7 +218,22 @@
         </w:numPr>
       </w:pPr>
       <w:r>
-        <w:t>The ability to rollback when events from the pasted are recv’d</w:t>
+        <w:t xml:space="preserve">The ability to rollback when </w:t>
+      </w:r>
+      <w:r>
+        <w:t xml:space="preserve">either </w:t>
+      </w:r>
+      <w:r>
+        <w:t>events from the past</w:t>
+      </w:r>
+      <w:r>
+        <w:t xml:space="preserve"> </w:t>
+      </w:r>
+      <w:r>
+        <w:t>are rec</w:t>
+      </w:r>
+      <w:r>
+        <w:t>v’d or anti-msgs are scheduled/recv’d</w:t>
       </w:r>
     </w:p>
     <w:p>
@@ -332,28 +350,10 @@
         </w:numPr>
       </w:pPr>
       <w:r>
-        <w:t>When event is rollbacked, how do we tell sim-exec to schedule anti-msgs</w:t>
+        <w:t>When event is rollbacked, how to schedule anti-msgs</w:t>
       </w:r>
       <w:r>
         <w:t>?</w:t>
-      </w:r>
-    </w:p>
-    <w:p>
-      <w:pPr>
-        <w:pStyle w:val="ListParagraph"/>
-        <w:numPr>
-          <w:ilvl w:val="0"/>
-          <w:numId w:val="17"/>
-        </w:numPr>
-      </w:pPr>
-      <w:r>
-        <w:t>What to do when anti-msg is recv’d</w:t>
-      </w:r>
-      <w:r>
-        <w:t>/scheduled</w:t>
-      </w:r>
-      <w:r>
-        <w:t xml:space="preserve">? </w:t>
       </w:r>
     </w:p>
     <w:p>
@@ -471,20 +471,6 @@
     </w:p>
     <w:p>
       <w:r>
-        <w:t>T</w:t>
-      </w:r>
-      <w:r>
-        <w:t xml:space="preserve">o consider non-rollback event deletion (e.g., global virtual time deletion), </w:t>
-      </w:r>
-      <w:r>
-        <w:t>a global Boolean rollback variable will be used. The variable indicates whether the system is undergoing rollback or if the system is just deleting events.</w:t>
-      </w:r>
-      <w:r>
-        <w:t xml:space="preserve"> This variable will be used in destructor process. </w:t>
-      </w:r>
-    </w:p>
-    <w:p>
-      <w:r>
         <w:t>The following is pseudocode for scheduling events and the destructor which sends events:</w:t>
       </w:r>
     </w:p>
@@ -501,8 +487,17 @@
           <w:i/>
           <w:iCs/>
         </w:rPr>
-        <w:t>EA::ScheduleEvent</w:t>
-      </w:r>
+        <w:t>EA::</w:t>
+      </w:r>
+      <w:proofErr w:type="spellStart"/>
+      <w:r>
+        <w:rPr>
+          <w:i/>
+          <w:iCs/>
+        </w:rPr>
+        <w:t>ScheduleEvent</w:t>
+      </w:r>
+      <w:proofErr w:type="spellEnd"/>
       <w:r>
         <w:rPr>
           <w:i/>
@@ -515,7 +510,23 @@
           <w:i/>
           <w:iCs/>
         </w:rPr>
-        <w:t xml:space="preserve">event time (et), new EA (ea), </w:t>
+        <w:t>event time (et), new EA (</w:t>
+      </w:r>
+      <w:proofErr w:type="spellStart"/>
+      <w:r>
+        <w:rPr>
+          <w:i/>
+          <w:iCs/>
+        </w:rPr>
+        <w:t>ea</w:t>
+      </w:r>
+      <w:proofErr w:type="spellEnd"/>
+      <w:r>
+        <w:rPr>
+          <w:i/>
+          <w:iCs/>
+        </w:rPr>
+        <w:t xml:space="preserve">), </w:t>
       </w:r>
       <w:r>
         <w:rPr>
@@ -559,7 +570,23 @@
           <w:i/>
           <w:iCs/>
         </w:rPr>
-        <w:t>(ea’s event id, process, and et)</w:t>
+        <w:t>(</w:t>
+      </w:r>
+      <w:proofErr w:type="spellStart"/>
+      <w:r>
+        <w:rPr>
+          <w:i/>
+          <w:iCs/>
+        </w:rPr>
+        <w:t>ea’s</w:t>
+      </w:r>
+      <w:proofErr w:type="spellEnd"/>
+      <w:r>
+        <w:rPr>
+          <w:i/>
+          <w:iCs/>
+        </w:rPr>
+        <w:t xml:space="preserve"> event id, process, and et)</w:t>
       </w:r>
     </w:p>
     <w:p>
@@ -577,12 +604,53 @@
         </w:rPr>
         <w:tab/>
       </w:r>
-      <w:r>
-        <w:rPr>
-          <w:i/>
-          <w:iCs/>
-        </w:rPr>
-        <w:t>SimExec::ScheduleEvent(et, ea, process)</w:t>
+      <w:proofErr w:type="spellStart"/>
+      <w:r>
+        <w:rPr>
+          <w:i/>
+          <w:iCs/>
+        </w:rPr>
+        <w:t>SimExec</w:t>
+      </w:r>
+      <w:proofErr w:type="spellEnd"/>
+      <w:r>
+        <w:rPr>
+          <w:i/>
+          <w:iCs/>
+        </w:rPr>
+        <w:t>::</w:t>
+      </w:r>
+      <w:proofErr w:type="spellStart"/>
+      <w:r>
+        <w:rPr>
+          <w:i/>
+          <w:iCs/>
+        </w:rPr>
+        <w:t>ScheduleEvent</w:t>
+      </w:r>
+      <w:proofErr w:type="spellEnd"/>
+      <w:r>
+        <w:rPr>
+          <w:i/>
+          <w:iCs/>
+        </w:rPr>
+        <w:t xml:space="preserve">(et, </w:t>
+      </w:r>
+      <w:proofErr w:type="spellStart"/>
+      <w:r>
+        <w:rPr>
+          <w:i/>
+          <w:iCs/>
+        </w:rPr>
+        <w:t>ea</w:t>
+      </w:r>
+      <w:proofErr w:type="spellEnd"/>
+      <w:r>
+        <w:rPr>
+          <w:i/>
+          <w:iCs/>
+        </w:rPr>
+        <w:t>, process)</w:t>
       </w:r>
     </w:p>
     <w:p>
@@ -598,8 +666,17 @@
           <w:i/>
           <w:iCs/>
         </w:rPr>
-        <w:t>End ScheduleEvent</w:t>
-      </w:r>
+        <w:t xml:space="preserve">End </w:t>
+      </w:r>
+      <w:proofErr w:type="spellStart"/>
+      <w:r>
+        <w:rPr>
+          <w:i/>
+          <w:iCs/>
+        </w:rPr>
+        <w:t>ScheduleEvent</w:t>
+      </w:r>
+      <w:proofErr w:type="spellEnd"/>
     </w:p>
     <w:p>
       <w:pPr>
@@ -625,12 +702,21 @@
         </w:rPr>
         <w:t>EA::</w:t>
       </w:r>
-      <w:r>
-        <w:rPr>
-          <w:i/>
-          <w:iCs/>
-        </w:rPr>
-        <w:t xml:space="preserve">SendAntiMsg </w:t>
+      <w:proofErr w:type="spellStart"/>
+      <w:r>
+        <w:rPr>
+          <w:i/>
+          <w:iCs/>
+        </w:rPr>
+        <w:t>SendAntiMsg</w:t>
+      </w:r>
+      <w:proofErr w:type="spellEnd"/>
+      <w:r>
+        <w:rPr>
+          <w:i/>
+          <w:iCs/>
+        </w:rPr>
+        <w:t xml:space="preserve"> </w:t>
       </w:r>
       <w:r>
         <w:rPr>
@@ -654,13 +740,7 @@
           <w:iCs/>
         </w:rPr>
         <w:tab/>
-      </w:r>
-      <w:r>
-        <w:rPr>
-          <w:i/>
-          <w:iCs/>
-        </w:rPr>
-        <w:t>If rollback:</w:t>
+        <w:t>Foreach anti-msg in anti-msg list:</w:t>
       </w:r>
     </w:p>
     <w:p>
@@ -684,21 +764,45 @@
           <w:iCs/>
         </w:rPr>
         <w:tab/>
-        <w:t>Foreach anti-msg</w:t>
-      </w:r>
-      <w:r>
-        <w:rPr>
-          <w:i/>
-          <w:iCs/>
-        </w:rPr>
-        <w:t xml:space="preserve"> in anti-msg list</w:t>
-      </w:r>
-      <w:r>
-        <w:rPr>
-          <w:i/>
-          <w:iCs/>
-        </w:rPr>
-        <w:t>:</w:t>
+      </w:r>
+      <w:r>
+        <w:rPr>
+          <w:i/>
+          <w:iCs/>
+        </w:rPr>
+        <w:t xml:space="preserve">Schedule anti-msg - </w:t>
+      </w:r>
+      <w:proofErr w:type="spellStart"/>
+      <w:r>
+        <w:rPr>
+          <w:i/>
+          <w:iCs/>
+        </w:rPr>
+        <w:t>SimExec</w:t>
+      </w:r>
+      <w:proofErr w:type="spellEnd"/>
+      <w:r>
+        <w:rPr>
+          <w:i/>
+          <w:iCs/>
+        </w:rPr>
+        <w:t>::</w:t>
+      </w:r>
+      <w:proofErr w:type="spellStart"/>
+      <w:r>
+        <w:rPr>
+          <w:i/>
+          <w:iCs/>
+        </w:rPr>
+        <w:t>scheduleEvent</w:t>
+      </w:r>
+      <w:proofErr w:type="spellEnd"/>
+      <w:r>
+        <w:rPr>
+          <w:i/>
+          <w:iCs/>
+        </w:rPr>
+        <w:t>(anti-msg)</w:t>
       </w:r>
     </w:p>
     <w:p>
@@ -722,34 +826,7 @@
           <w:iCs/>
         </w:rPr>
         <w:tab/>
-      </w:r>
-      <w:r>
-        <w:rPr>
-          <w:i/>
-          <w:iCs/>
-        </w:rPr>
-        <w:tab/>
-      </w:r>
-      <w:r>
-        <w:rPr>
-          <w:i/>
-          <w:iCs/>
-        </w:rPr>
-        <w:t>If anti-msg</w:t>
-      </w:r>
-      <w:r>
-        <w:rPr>
-          <w:i/>
-          <w:iCs/>
-        </w:rPr>
-        <w:t xml:space="preserve"> == current simulation time AND anti-msg is associated w/this process</w:t>
-      </w:r>
-      <w:r>
-        <w:rPr>
-          <w:i/>
-          <w:iCs/>
-        </w:rPr>
-        <w:t>:</w:t>
+        <w:t>Remove anti-msg from list</w:t>
       </w:r>
     </w:p>
     <w:p>
@@ -765,239 +842,17 @@
           <w:i/>
           <w:iCs/>
         </w:rPr>
-        <w:tab/>
-      </w:r>
-      <w:r>
-        <w:rPr>
-          <w:i/>
-          <w:iCs/>
-        </w:rPr>
-        <w:tab/>
-      </w:r>
-      <w:r>
-        <w:rPr>
-          <w:i/>
-          <w:iCs/>
-        </w:rPr>
-        <w:tab/>
-      </w:r>
-      <w:r>
-        <w:rPr>
-          <w:i/>
-          <w:iCs/>
-        </w:rPr>
-        <w:tab/>
-      </w:r>
-      <w:r>
-        <w:rPr>
-          <w:i/>
-          <w:iCs/>
-        </w:rPr>
-        <w:t>Check with sim-exec’s event-set for simultaneous events</w:t>
-      </w:r>
-    </w:p>
-    <w:p>
-      <w:pPr>
-        <w:spacing w:after="0" w:line="240" w:lineRule="auto"/>
-        <w:rPr>
-          <w:i/>
-          <w:iCs/>
-        </w:rPr>
-      </w:pPr>
-      <w:r>
-        <w:rPr>
-          <w:i/>
-          <w:iCs/>
-        </w:rPr>
-        <w:tab/>
-      </w:r>
-      <w:r>
-        <w:rPr>
-          <w:i/>
-          <w:iCs/>
-        </w:rPr>
-        <w:tab/>
-      </w:r>
-      <w:r>
-        <w:rPr>
-          <w:i/>
-          <w:iCs/>
-        </w:rPr>
-        <w:tab/>
-      </w:r>
-      <w:r>
-        <w:rPr>
-          <w:i/>
-          <w:iCs/>
-        </w:rPr>
-        <w:tab/>
-        <w:t>if simultaneous, eliminate event</w:t>
-      </w:r>
-    </w:p>
-    <w:p>
-      <w:pPr>
-        <w:spacing w:after="0" w:line="240" w:lineRule="auto"/>
-        <w:rPr>
-          <w:i/>
-          <w:iCs/>
-        </w:rPr>
-      </w:pPr>
-      <w:r>
-        <w:rPr>
-          <w:i/>
-          <w:iCs/>
-        </w:rPr>
-        <w:tab/>
-      </w:r>
-      <w:r>
-        <w:rPr>
-          <w:i/>
-          <w:iCs/>
-        </w:rPr>
-        <w:tab/>
-      </w:r>
-      <w:r>
-        <w:rPr>
-          <w:i/>
-          <w:iCs/>
-        </w:rPr>
-        <w:tab/>
-        <w:t xml:space="preserve">else if </w:t>
-      </w:r>
-      <w:r>
-        <w:rPr>
-          <w:i/>
-          <w:iCs/>
-        </w:rPr>
-        <w:t>NOT (anti-msg &lt; current simulation time AND anti-msg == this process):</w:t>
-      </w:r>
-    </w:p>
-    <w:p>
-      <w:pPr>
-        <w:spacing w:after="0" w:line="240" w:lineRule="auto"/>
-        <w:rPr>
-          <w:i/>
-          <w:iCs/>
-        </w:rPr>
-      </w:pPr>
-      <w:r>
-        <w:rPr>
-          <w:i/>
-          <w:iCs/>
-        </w:rPr>
-        <w:tab/>
-      </w:r>
-      <w:r>
-        <w:rPr>
-          <w:i/>
-          <w:iCs/>
-        </w:rPr>
-        <w:tab/>
-      </w:r>
-      <w:r>
-        <w:rPr>
-          <w:i/>
-          <w:iCs/>
-        </w:rPr>
-        <w:tab/>
-      </w:r>
-      <w:r>
-        <w:rPr>
-          <w:i/>
-          <w:iCs/>
-        </w:rPr>
-        <w:t xml:space="preserve"> </w:t>
-      </w:r>
-      <w:r>
-        <w:rPr>
-          <w:i/>
-          <w:iCs/>
-        </w:rPr>
-        <w:tab/>
-      </w:r>
-      <w:r>
-        <w:rPr>
-          <w:i/>
-          <w:iCs/>
-        </w:rPr>
-        <w:t xml:space="preserve">Schedule anti-msg - </w:t>
-      </w:r>
-      <w:r>
-        <w:rPr>
-          <w:i/>
-          <w:iCs/>
-        </w:rPr>
-        <w:t>SimExec::scheduleEvent(anti-msg)</w:t>
-      </w:r>
-    </w:p>
-    <w:p>
-      <w:pPr>
-        <w:spacing w:after="0" w:line="240" w:lineRule="auto"/>
-        <w:rPr>
-          <w:i/>
-          <w:iCs/>
-        </w:rPr>
-      </w:pPr>
-      <w:r>
-        <w:rPr>
-          <w:i/>
-          <w:iCs/>
-        </w:rPr>
-        <w:tab/>
-      </w:r>
-      <w:r>
-        <w:rPr>
-          <w:i/>
-          <w:iCs/>
-        </w:rPr>
-        <w:t>Else:</w:t>
-      </w:r>
-    </w:p>
-    <w:p>
-      <w:pPr>
-        <w:spacing w:after="0" w:line="240" w:lineRule="auto"/>
-        <w:rPr>
-          <w:i/>
-          <w:iCs/>
-        </w:rPr>
-      </w:pPr>
-      <w:r>
-        <w:rPr>
-          <w:i/>
-          <w:iCs/>
-        </w:rPr>
-        <w:tab/>
-      </w:r>
-      <w:r>
-        <w:rPr>
-          <w:i/>
-          <w:iCs/>
-        </w:rPr>
-        <w:tab/>
-      </w:r>
-      <w:r>
-        <w:rPr>
-          <w:i/>
-          <w:iCs/>
-        </w:rPr>
-        <w:t>Remove all anti-msg from anti-msg list</w:t>
-      </w:r>
-    </w:p>
-    <w:p>
-      <w:pPr>
-        <w:spacing w:after="0" w:line="240" w:lineRule="auto"/>
-        <w:rPr>
-          <w:i/>
-          <w:iCs/>
-        </w:rPr>
-      </w:pPr>
-      <w:r>
-        <w:rPr>
-          <w:i/>
-          <w:iCs/>
-        </w:rPr>
-        <w:t>END Destructor</w:t>
-      </w:r>
+        <w:t xml:space="preserve">END </w:t>
+      </w:r>
+      <w:proofErr w:type="spellStart"/>
+      <w:r>
+        <w:rPr>
+          <w:i/>
+          <w:iCs/>
+        </w:rPr>
+        <w:t>SendAntiMsg</w:t>
+      </w:r>
+      <w:proofErr w:type="spellEnd"/>
     </w:p>
     <w:p>
       <w:pPr>
@@ -1009,6 +864,14 @@
     </w:p>
     <w:p>
       <w:pPr>
+        <w:pStyle w:val="Heading2"/>
+      </w:pPr>
+      <w:r>
+        <w:t>Event-Set Rollback Mechanism</w:t>
+      </w:r>
+    </w:p>
+    <w:p>
+      <w:pPr>
         <w:rPr>
           <w:sz w:val="20"/>
           <w:szCs w:val="20"/>
@@ -1019,509 +882,51 @@
           <w:sz w:val="20"/>
           <w:szCs w:val="20"/>
         </w:rPr>
-        <w:t xml:space="preserve">With the design for producing and sending anti-msgs is done, the next task is to determine what to do with anti-msgs when scheduled or recv’d. </w:t>
+        <w:t>With the design for producing and sending anti-msgs is done, the next task is to determine what to do with anti-msgs</w:t>
       </w:r>
       <w:r>
         <w:rPr>
           <w:sz w:val="20"/>
           <w:szCs w:val="20"/>
         </w:rPr>
-        <w:t xml:space="preserve">Now, there is a distinguishment between scheduling and recv’ing anti-msgs. Recv’ing is the process of processing anti-msgs so to determine if event associated with anti-msg was executed or scheduled into the future. If executed, then rollback will be conducted so to undo event. </w:t>
-      </w:r>
-    </w:p>
-    <w:p>
-      <w:pPr>
+        <w:t xml:space="preserve"> when scheduled and </w:t>
+      </w:r>
+      <w:r>
         <w:rPr>
           <w:sz w:val="20"/>
           <w:szCs w:val="20"/>
         </w:rPr>
-      </w:pPr>
-    </w:p>
-    <w:p>
-      <w:pPr>
-        <w:pStyle w:val="Heading2"/>
-      </w:pPr>
-      <w:r>
-        <w:t>Rollback</w:t>
-      </w:r>
-    </w:p>
-    <w:p>
-      <w:r>
-        <w:t>Anti-msgs will be events that are send and scheduled to processes to cancel scheduled events or rollback events executed. Now, to do this, there are two tasks to complete:</w:t>
-      </w:r>
-    </w:p>
-    <w:p>
-      <w:pPr>
-        <w:pStyle w:val="ListParagraph"/>
-        <w:numPr>
-          <w:ilvl w:val="0"/>
-          <w:numId w:val="18"/>
-        </w:numPr>
-      </w:pPr>
-      <w:r>
-        <w:t>How to determine the where, what, and when</w:t>
-      </w:r>
-    </w:p>
-    <w:p>
-      <w:pPr>
-        <w:pStyle w:val="ListParagraph"/>
-        <w:numPr>
-          <w:ilvl w:val="1"/>
-          <w:numId w:val="18"/>
-        </w:numPr>
-      </w:pPr>
-      <w:r>
-        <w:t>Where to send?</w:t>
-      </w:r>
-    </w:p>
-    <w:p>
-      <w:pPr>
-        <w:pStyle w:val="ListParagraph"/>
-        <w:numPr>
-          <w:ilvl w:val="1"/>
-          <w:numId w:val="18"/>
-        </w:numPr>
-      </w:pPr>
-      <w:r>
-        <w:t>What event-action anti-msg associated with?</w:t>
-      </w:r>
-    </w:p>
-    <w:p>
-      <w:pPr>
-        <w:pStyle w:val="ListParagraph"/>
-        <w:numPr>
-          <w:ilvl w:val="1"/>
-          <w:numId w:val="18"/>
-        </w:numPr>
-      </w:pPr>
-      <w:r>
-        <w:t>When is the event?</w:t>
-      </w:r>
-    </w:p>
-    <w:p>
-      <w:pPr>
-        <w:pStyle w:val="ListParagraph"/>
-        <w:numPr>
-          <w:ilvl w:val="0"/>
-          <w:numId w:val="18"/>
-        </w:numPr>
-      </w:pPr>
-      <w:r>
-        <w:t>How to send anti-msgs</w:t>
-      </w:r>
-    </w:p>
-    <w:p>
-      <w:pPr>
-        <w:pStyle w:val="ListParagraph"/>
-        <w:numPr>
-          <w:ilvl w:val="1"/>
-          <w:numId w:val="18"/>
-        </w:numPr>
-      </w:pPr>
-      <w:r>
-        <w:t>When event is rollbacked, how do we tell sim-exec to schedule anti-msgs?</w:t>
-      </w:r>
-    </w:p>
-    <w:p>
-      <w:r>
-        <w:lastRenderedPageBreak/>
-        <w:t xml:space="preserve">The solutions to these tasks are to associate event scheduling relative to event-action class itself instead of sim-exec. I.e., if an event schedules another event, it will use event-action’s event scheduler instead of sim-exec’s. What the event-action does differently than sim-exec is during scheduling, the event-action will save the event scheduled (process sent too, time of event, and event random identifier) then schedule the event with sim-exec. Doing this will allow the event-action (EA) when destroyed (destructor) to send anti-msgs. Therefore, anti-msgs are sent when EAs are rollback on (deleted/destroyed). </w:t>
-      </w:r>
-    </w:p>
-    <w:p>
-      <w:r>
-        <w:t>The random event identifier is used to consider simultaneous events. Every new EA created on the process will be associated with random ID. Therefore, when anti-msgs are sent and events with same time are found, the anti-msg knows exactly what event to remove or rollback. To do this, I am assuming for two events to have same random number and same event time is extremely low. Also, random numbers will be created by each process where each process will have different seed (decreasing the probability even further).</w:t>
-      </w:r>
-    </w:p>
-    <w:p>
-      <w:r>
-        <w:t xml:space="preserve">Lastly, to consider non-rollback event deletion (e.g., global virtual time deletion), a global Boolean rollback variable will be used. The variable indicates whether the system is undergoing rollback or if the system is just deleting events. This variable will be used in destructor process. </w:t>
-      </w:r>
-    </w:p>
-    <w:p>
-      <w:r>
-        <w:t>The following is pseudocode for scheduling events and the destructor which sends events:</w:t>
-      </w:r>
-    </w:p>
-    <w:p>
-      <w:pPr>
-        <w:spacing w:after="0" w:line="240" w:lineRule="auto"/>
-        <w:rPr>
-          <w:i/>
-          <w:iCs/>
-        </w:rPr>
-      </w:pPr>
-      <w:r>
-        <w:rPr>
-          <w:i/>
-          <w:iCs/>
-        </w:rPr>
-        <w:t>EA::ScheduleEvent</w:t>
-      </w:r>
-      <w:r>
-        <w:rPr>
-          <w:i/>
-          <w:iCs/>
-        </w:rPr>
-        <w:t>(</w:t>
-      </w:r>
-      <w:r>
-        <w:rPr>
-          <w:i/>
-          <w:iCs/>
-        </w:rPr>
-        <w:t>event time (et), new EA (ea), process):</w:t>
-      </w:r>
-    </w:p>
-    <w:p>
-      <w:pPr>
-        <w:spacing w:after="0" w:line="240" w:lineRule="auto"/>
-        <w:rPr>
-          <w:i/>
-          <w:iCs/>
-        </w:rPr>
-      </w:pPr>
-      <w:r>
-        <w:rPr>
-          <w:i/>
-          <w:iCs/>
-        </w:rPr>
-        <w:tab/>
-        <w:t>Save scheduled event information to anti-msg list (ea’s event id, process, and et)</w:t>
-      </w:r>
-    </w:p>
-    <w:p>
-      <w:pPr>
-        <w:spacing w:after="0" w:line="240" w:lineRule="auto"/>
-        <w:rPr>
-          <w:i/>
-          <w:iCs/>
-        </w:rPr>
-      </w:pPr>
-      <w:r>
-        <w:rPr>
-          <w:i/>
-          <w:iCs/>
-        </w:rPr>
-        <w:tab/>
-        <w:t>SimExec::ScheduleEvent(et, ea, process)</w:t>
-      </w:r>
-    </w:p>
-    <w:p>
-      <w:pPr>
-        <w:spacing w:after="0" w:line="240" w:lineRule="auto"/>
-        <w:rPr>
-          <w:i/>
-          <w:iCs/>
-        </w:rPr>
-      </w:pPr>
-      <w:r>
-        <w:rPr>
-          <w:i/>
-          <w:iCs/>
-        </w:rPr>
-        <w:t>End ScheduleEvent</w:t>
-      </w:r>
-    </w:p>
-    <w:p>
-      <w:pPr>
-        <w:spacing w:after="0" w:line="240" w:lineRule="auto"/>
-        <w:rPr>
-          <w:i/>
-          <w:iCs/>
-        </w:rPr>
-      </w:pPr>
-    </w:p>
-    <w:p>
-      <w:pPr>
-        <w:spacing w:after="0" w:line="240" w:lineRule="auto"/>
-        <w:rPr>
-          <w:i/>
-          <w:iCs/>
-        </w:rPr>
-      </w:pPr>
-      <w:r>
-        <w:rPr>
-          <w:i/>
-          <w:iCs/>
-        </w:rPr>
-        <w:t>EA::Destructor():</w:t>
-      </w:r>
-    </w:p>
-    <w:p>
-      <w:pPr>
-        <w:spacing w:after="0" w:line="240" w:lineRule="auto"/>
-        <w:rPr>
-          <w:i/>
-          <w:iCs/>
-        </w:rPr>
-      </w:pPr>
-      <w:r>
-        <w:rPr>
-          <w:i/>
-          <w:iCs/>
-        </w:rPr>
-        <w:tab/>
-        <w:t>If rollback:</w:t>
-      </w:r>
-    </w:p>
-    <w:p>
-      <w:pPr>
-        <w:spacing w:after="0" w:line="240" w:lineRule="auto"/>
-        <w:rPr>
-          <w:i/>
-          <w:iCs/>
-        </w:rPr>
-      </w:pPr>
-      <w:r>
-        <w:rPr>
-          <w:i/>
-          <w:iCs/>
-        </w:rPr>
-        <w:tab/>
-      </w:r>
-      <w:r>
-        <w:rPr>
-          <w:i/>
-          <w:iCs/>
-        </w:rPr>
-        <w:tab/>
-        <w:t>Foreach anti-msg in anti-msg list:</w:t>
-      </w:r>
-    </w:p>
-    <w:p>
-      <w:pPr>
-        <w:spacing w:after="0" w:line="240" w:lineRule="auto"/>
-        <w:rPr>
-          <w:i/>
-          <w:iCs/>
-        </w:rPr>
-      </w:pPr>
-      <w:r>
-        <w:rPr>
-          <w:i/>
-          <w:iCs/>
-        </w:rPr>
-        <w:tab/>
-      </w:r>
-      <w:r>
-        <w:rPr>
-          <w:i/>
-          <w:iCs/>
-        </w:rPr>
-        <w:tab/>
-      </w:r>
-      <w:r>
-        <w:rPr>
-          <w:i/>
-          <w:iCs/>
-        </w:rPr>
-        <w:tab/>
-        <w:t>If anti-msg == current simulation time AND anti-msg is associated w/this process:</w:t>
-      </w:r>
-    </w:p>
-    <w:p>
-      <w:pPr>
-        <w:spacing w:after="0" w:line="240" w:lineRule="auto"/>
-        <w:rPr>
-          <w:i/>
-          <w:iCs/>
-        </w:rPr>
-      </w:pPr>
-      <w:r>
-        <w:rPr>
-          <w:i/>
-          <w:iCs/>
-        </w:rPr>
-        <w:tab/>
-      </w:r>
-      <w:r>
-        <w:rPr>
-          <w:i/>
-          <w:iCs/>
-        </w:rPr>
-        <w:tab/>
-      </w:r>
-      <w:r>
-        <w:rPr>
-          <w:i/>
-          <w:iCs/>
-        </w:rPr>
-        <w:tab/>
-      </w:r>
-      <w:r>
-        <w:rPr>
-          <w:i/>
-          <w:iCs/>
-        </w:rPr>
-        <w:tab/>
-        <w:t>Check with sim-exec’s event-set for simultaneous events</w:t>
-      </w:r>
-    </w:p>
-    <w:p>
-      <w:pPr>
-        <w:spacing w:after="0" w:line="240" w:lineRule="auto"/>
-        <w:rPr>
-          <w:i/>
-          <w:iCs/>
-        </w:rPr>
-      </w:pPr>
-      <w:r>
-        <w:rPr>
-          <w:i/>
-          <w:iCs/>
-        </w:rPr>
-        <w:tab/>
-      </w:r>
-      <w:r>
-        <w:rPr>
-          <w:i/>
-          <w:iCs/>
-        </w:rPr>
-        <w:tab/>
-      </w:r>
-      <w:r>
-        <w:rPr>
-          <w:i/>
-          <w:iCs/>
-        </w:rPr>
-        <w:tab/>
-      </w:r>
-      <w:r>
-        <w:rPr>
-          <w:i/>
-          <w:iCs/>
-        </w:rPr>
-        <w:tab/>
-        <w:t>if simultaneous, eliminate event</w:t>
-      </w:r>
-    </w:p>
-    <w:p>
-      <w:pPr>
-        <w:spacing w:after="0" w:line="240" w:lineRule="auto"/>
-        <w:rPr>
-          <w:i/>
-          <w:iCs/>
-        </w:rPr>
-      </w:pPr>
-      <w:r>
-        <w:rPr>
-          <w:i/>
-          <w:iCs/>
-        </w:rPr>
-        <w:tab/>
-      </w:r>
-      <w:r>
-        <w:rPr>
-          <w:i/>
-          <w:iCs/>
-        </w:rPr>
-        <w:tab/>
-      </w:r>
-      <w:r>
-        <w:rPr>
-          <w:i/>
-          <w:iCs/>
-        </w:rPr>
-        <w:tab/>
-        <w:t>else if NOT (anti-msg &lt; current simulation time AND anti-msg == this process):</w:t>
-      </w:r>
-    </w:p>
-    <w:p>
-      <w:pPr>
-        <w:spacing w:after="0" w:line="240" w:lineRule="auto"/>
-        <w:rPr>
-          <w:i/>
-          <w:iCs/>
-        </w:rPr>
-      </w:pPr>
-      <w:r>
-        <w:rPr>
-          <w:i/>
-          <w:iCs/>
-        </w:rPr>
-        <w:tab/>
-      </w:r>
-      <w:r>
-        <w:rPr>
-          <w:i/>
-          <w:iCs/>
-        </w:rPr>
-        <w:tab/>
-      </w:r>
-      <w:r>
-        <w:rPr>
-          <w:i/>
-          <w:iCs/>
-        </w:rPr>
-        <w:tab/>
-        <w:t xml:space="preserve"> </w:t>
-      </w:r>
-      <w:r>
-        <w:rPr>
-          <w:i/>
-          <w:iCs/>
-        </w:rPr>
-        <w:tab/>
-        <w:t>Schedule anti-msg - SimExec::scheduleEvent(anti-msg)</w:t>
-      </w:r>
-    </w:p>
-    <w:p>
-      <w:pPr>
-        <w:spacing w:after="0" w:line="240" w:lineRule="auto"/>
-        <w:rPr>
-          <w:i/>
-          <w:iCs/>
-        </w:rPr>
-      </w:pPr>
-      <w:r>
-        <w:rPr>
-          <w:i/>
-          <w:iCs/>
-        </w:rPr>
-        <w:tab/>
-        <w:t>Else:</w:t>
-      </w:r>
-    </w:p>
-    <w:p>
-      <w:pPr>
-        <w:spacing w:after="0" w:line="240" w:lineRule="auto"/>
-        <w:rPr>
-          <w:i/>
-          <w:iCs/>
-        </w:rPr>
-      </w:pPr>
-      <w:r>
-        <w:rPr>
-          <w:i/>
-          <w:iCs/>
-        </w:rPr>
-        <w:tab/>
-      </w:r>
-      <w:r>
-        <w:rPr>
-          <w:i/>
-          <w:iCs/>
-        </w:rPr>
-        <w:tab/>
-        <w:t>Remove all anti-msg from anti-msg list</w:t>
-      </w:r>
-    </w:p>
-    <w:p>
-      <w:pPr>
-        <w:spacing w:after="0" w:line="240" w:lineRule="auto"/>
-        <w:rPr>
-          <w:i/>
-          <w:iCs/>
-        </w:rPr>
-      </w:pPr>
-      <w:r>
-        <w:rPr>
-          <w:i/>
-          <w:iCs/>
-        </w:rPr>
-        <w:t>END Destructor</w:t>
-      </w:r>
+        <w:t>how-to</w:t>
+      </w:r>
+      <w:r>
+        <w:rPr>
+          <w:sz w:val="20"/>
+          <w:szCs w:val="20"/>
+        </w:rPr>
+        <w:t xml:space="preserve"> rollback on positive events</w:t>
+      </w:r>
+      <w:r>
+        <w:rPr>
+          <w:sz w:val="20"/>
+          <w:szCs w:val="20"/>
+        </w:rPr>
+        <w:t xml:space="preserve">. </w:t>
+      </w:r>
+      <w:r>
+        <w:rPr>
+          <w:sz w:val="20"/>
+          <w:szCs w:val="20"/>
+        </w:rPr>
+        <w:t xml:space="preserve">To do these tasks, the event-set will be used to do all the logic for rolling back, calling anti-msgs senders, and scheduling both anti-msgs and new events.  </w:t>
+      </w:r>
+    </w:p>
+    <w:p>
+      <w:pPr>
+        <w:rPr>
+          <w:sz w:val="20"/>
+          <w:szCs w:val="20"/>
+        </w:rPr>
+      </w:pPr>
     </w:p>
     <w:p>
       <w:pPr>
@@ -3965,6 +3370,7 @@
   <w:style w:type="character" w:default="1" w:styleId="DefaultParagraphFont">
     <w:name w:val="Default Paragraph Font"/>
     <w:uiPriority w:val="1"/>
+    <w:semiHidden/>
     <w:unhideWhenUsed/>
   </w:style>
   <w:style w:type="table" w:default="1" w:styleId="TableNormal">

</xml_diff>

<commit_message>
Modified documentation for scheduler
</commit_message>
<xml_diff>
--- a/HW5/Documentation.docx
+++ b/HW5/Documentation.docx
@@ -481,13 +481,24 @@
           <w:iCs/>
         </w:rPr>
       </w:pPr>
-      <w:r>
-        <w:rPr>
-          <w:i/>
-          <w:iCs/>
-        </w:rPr>
-        <w:t>EA::ScheduleEvent</w:t>
-      </w:r>
+      <w:proofErr w:type="gramStart"/>
+      <w:r>
+        <w:rPr>
+          <w:i/>
+          <w:iCs/>
+        </w:rPr>
+        <w:t>EA::</w:t>
+      </w:r>
+      <w:proofErr w:type="spellStart"/>
+      <w:proofErr w:type="gramEnd"/>
+      <w:r>
+        <w:rPr>
+          <w:i/>
+          <w:iCs/>
+        </w:rPr>
+        <w:t>ScheduleEvent</w:t>
+      </w:r>
+      <w:proofErr w:type="spellEnd"/>
       <w:r>
         <w:rPr>
           <w:i/>
@@ -500,7 +511,23 @@
           <w:i/>
           <w:iCs/>
         </w:rPr>
-        <w:t xml:space="preserve">event time (et), new EA (ea), </w:t>
+        <w:t>event time (et), new EA (</w:t>
+      </w:r>
+      <w:proofErr w:type="spellStart"/>
+      <w:r>
+        <w:rPr>
+          <w:i/>
+          <w:iCs/>
+        </w:rPr>
+        <w:t>ea</w:t>
+      </w:r>
+      <w:proofErr w:type="spellEnd"/>
+      <w:r>
+        <w:rPr>
+          <w:i/>
+          <w:iCs/>
+        </w:rPr>
+        <w:t xml:space="preserve">), </w:t>
       </w:r>
       <w:r>
         <w:rPr>
@@ -544,65 +571,134 @@
           <w:i/>
           <w:iCs/>
         </w:rPr>
-        <w:t>(ea’s event id, process, and et)</w:t>
-      </w:r>
-    </w:p>
-    <w:p>
-      <w:pPr>
-        <w:spacing w:after="0" w:line="240" w:lineRule="auto"/>
-        <w:rPr>
-          <w:i/>
-          <w:iCs/>
-        </w:rPr>
-      </w:pPr>
-      <w:r>
-        <w:rPr>
-          <w:i/>
-          <w:iCs/>
-        </w:rPr>
-        <w:tab/>
-      </w:r>
-      <w:r>
-        <w:rPr>
-          <w:i/>
-          <w:iCs/>
-        </w:rPr>
-        <w:t>SimExec::ScheduleEvent(et, ea, process)</w:t>
-      </w:r>
-    </w:p>
-    <w:p>
-      <w:pPr>
-        <w:spacing w:after="0" w:line="240" w:lineRule="auto"/>
-        <w:rPr>
-          <w:i/>
-          <w:iCs/>
-        </w:rPr>
-      </w:pPr>
-      <w:r>
-        <w:rPr>
-          <w:i/>
-          <w:iCs/>
-        </w:rPr>
-        <w:t>End ScheduleEvent</w:t>
-      </w:r>
-    </w:p>
-    <w:p>
-      <w:pPr>
-        <w:spacing w:after="0" w:line="240" w:lineRule="auto"/>
-        <w:rPr>
-          <w:i/>
-          <w:iCs/>
-        </w:rPr>
-      </w:pPr>
-    </w:p>
-    <w:p>
-      <w:pPr>
-        <w:spacing w:after="0" w:line="240" w:lineRule="auto"/>
-        <w:rPr>
-          <w:i/>
-          <w:iCs/>
-        </w:rPr>
-      </w:pPr>
+        <w:t>(</w:t>
+      </w:r>
+      <w:proofErr w:type="spellStart"/>
+      <w:r>
+        <w:rPr>
+          <w:i/>
+          <w:iCs/>
+        </w:rPr>
+        <w:t>ea’s</w:t>
+      </w:r>
+      <w:proofErr w:type="spellEnd"/>
+      <w:r>
+        <w:rPr>
+          <w:i/>
+          <w:iCs/>
+        </w:rPr>
+        <w:t xml:space="preserve"> event id, process, and et)</w:t>
+      </w:r>
+    </w:p>
+    <w:p>
+      <w:pPr>
+        <w:spacing w:after="0" w:line="240" w:lineRule="auto"/>
+        <w:rPr>
+          <w:i/>
+          <w:iCs/>
+        </w:rPr>
+      </w:pPr>
+      <w:r>
+        <w:rPr>
+          <w:i/>
+          <w:iCs/>
+        </w:rPr>
+        <w:tab/>
+      </w:r>
+      <w:proofErr w:type="spellStart"/>
+      <w:proofErr w:type="gramStart"/>
+      <w:r>
+        <w:rPr>
+          <w:i/>
+          <w:iCs/>
+        </w:rPr>
+        <w:t>SimExec</w:t>
+      </w:r>
+      <w:proofErr w:type="spellEnd"/>
+      <w:r>
+        <w:rPr>
+          <w:i/>
+          <w:iCs/>
+        </w:rPr>
+        <w:t>::</w:t>
+      </w:r>
+      <w:proofErr w:type="spellStart"/>
+      <w:proofErr w:type="gramEnd"/>
+      <w:r>
+        <w:rPr>
+          <w:i/>
+          <w:iCs/>
+        </w:rPr>
+        <w:t>ScheduleEvent</w:t>
+      </w:r>
+      <w:proofErr w:type="spellEnd"/>
+      <w:r>
+        <w:rPr>
+          <w:i/>
+          <w:iCs/>
+        </w:rPr>
+        <w:t xml:space="preserve">(et, </w:t>
+      </w:r>
+      <w:proofErr w:type="spellStart"/>
+      <w:r>
+        <w:rPr>
+          <w:i/>
+          <w:iCs/>
+        </w:rPr>
+        <w:t>ea</w:t>
+      </w:r>
+      <w:proofErr w:type="spellEnd"/>
+      <w:r>
+        <w:rPr>
+          <w:i/>
+          <w:iCs/>
+        </w:rPr>
+        <w:t>, process)</w:t>
+      </w:r>
+    </w:p>
+    <w:p>
+      <w:pPr>
+        <w:spacing w:after="0" w:line="240" w:lineRule="auto"/>
+        <w:rPr>
+          <w:i/>
+          <w:iCs/>
+        </w:rPr>
+      </w:pPr>
+      <w:r>
+        <w:rPr>
+          <w:i/>
+          <w:iCs/>
+        </w:rPr>
+        <w:t xml:space="preserve">End </w:t>
+      </w:r>
+      <w:proofErr w:type="spellStart"/>
+      <w:r>
+        <w:rPr>
+          <w:i/>
+          <w:iCs/>
+        </w:rPr>
+        <w:t>ScheduleEvent</w:t>
+      </w:r>
+      <w:proofErr w:type="spellEnd"/>
+    </w:p>
+    <w:p>
+      <w:pPr>
+        <w:spacing w:after="0" w:line="240" w:lineRule="auto"/>
+        <w:rPr>
+          <w:i/>
+          <w:iCs/>
+        </w:rPr>
+      </w:pPr>
+    </w:p>
+    <w:p>
+      <w:pPr>
+        <w:spacing w:after="0" w:line="240" w:lineRule="auto"/>
+        <w:rPr>
+          <w:i/>
+          <w:iCs/>
+        </w:rPr>
+      </w:pPr>
+      <w:proofErr w:type="gramStart"/>
       <w:r>
         <w:rPr>
           <w:i/>
@@ -610,12 +706,22 @@
         </w:rPr>
         <w:t>EA::</w:t>
       </w:r>
-      <w:r>
-        <w:rPr>
-          <w:i/>
-          <w:iCs/>
-        </w:rPr>
-        <w:t xml:space="preserve">SendAntiMsg </w:t>
+      <w:proofErr w:type="spellStart"/>
+      <w:proofErr w:type="gramEnd"/>
+      <w:r>
+        <w:rPr>
+          <w:i/>
+          <w:iCs/>
+        </w:rPr>
+        <w:t>SendAntiMsg</w:t>
+      </w:r>
+      <w:proofErr w:type="spellEnd"/>
+      <w:r>
+        <w:rPr>
+          <w:i/>
+          <w:iCs/>
+        </w:rPr>
+        <w:t xml:space="preserve"> </w:t>
       </w:r>
       <w:r>
         <w:rPr>
@@ -669,7 +775,41 @@
           <w:i/>
           <w:iCs/>
         </w:rPr>
-        <w:t>Schedule anti-msg - SimExec::scheduleEvent(anti-msg)</w:t>
+        <w:t xml:space="preserve">Schedule anti-msg - </w:t>
+      </w:r>
+      <w:proofErr w:type="spellStart"/>
+      <w:proofErr w:type="gramStart"/>
+      <w:r>
+        <w:rPr>
+          <w:i/>
+          <w:iCs/>
+        </w:rPr>
+        <w:t>SimExec</w:t>
+      </w:r>
+      <w:proofErr w:type="spellEnd"/>
+      <w:r>
+        <w:rPr>
+          <w:i/>
+          <w:iCs/>
+        </w:rPr>
+        <w:t>::</w:t>
+      </w:r>
+      <w:proofErr w:type="spellStart"/>
+      <w:proofErr w:type="gramEnd"/>
+      <w:r>
+        <w:rPr>
+          <w:i/>
+          <w:iCs/>
+        </w:rPr>
+        <w:t>scheduleEvent</w:t>
+      </w:r>
+      <w:proofErr w:type="spellEnd"/>
+      <w:r>
+        <w:rPr>
+          <w:i/>
+          <w:iCs/>
+        </w:rPr>
+        <w:t>(anti-msg)</w:t>
       </w:r>
     </w:p>
     <w:p>
@@ -711,6 +851,7 @@
         </w:rPr>
         <w:t xml:space="preserve">END </w:t>
       </w:r>
+      <w:proofErr w:type="spellStart"/>
       <w:r>
         <w:rPr>
           <w:i/>
@@ -718,6 +859,7 @@
         </w:rPr>
         <w:t>SendAntiMsg</w:t>
       </w:r>
+      <w:proofErr w:type="spellEnd"/>
     </w:p>
     <w:p>
       <w:pPr>
@@ -868,7 +1010,71 @@
           <w:sz w:val="20"/>
           <w:szCs w:val="20"/>
         </w:rPr>
-        <w:t xml:space="preserve">Figure below illustrates linked list used. As shown in the figure, there are two points: exec and curr. exec points to the previously executed event, and curr points to the next event to execute. When curr gets executed, it will move to the right, moving to the next event in the ES, and the same time, exec will move to the right to signify the execution of curr. </w:t>
+        <w:t xml:space="preserve">Figure below illustrates linked list used. As shown in the figure, there are two points: exec and </w:t>
+      </w:r>
+      <w:proofErr w:type="spellStart"/>
+      <w:r>
+        <w:rPr>
+          <w:sz w:val="20"/>
+          <w:szCs w:val="20"/>
+        </w:rPr>
+        <w:t>curr</w:t>
+      </w:r>
+      <w:proofErr w:type="spellEnd"/>
+      <w:r>
+        <w:rPr>
+          <w:sz w:val="20"/>
+          <w:szCs w:val="20"/>
+        </w:rPr>
+        <w:t xml:space="preserve">. exec points to the previously executed event, and </w:t>
+      </w:r>
+      <w:proofErr w:type="spellStart"/>
+      <w:r>
+        <w:rPr>
+          <w:sz w:val="20"/>
+          <w:szCs w:val="20"/>
+        </w:rPr>
+        <w:t>curr</w:t>
+      </w:r>
+      <w:proofErr w:type="spellEnd"/>
+      <w:r>
+        <w:rPr>
+          <w:sz w:val="20"/>
+          <w:szCs w:val="20"/>
+        </w:rPr>
+        <w:t xml:space="preserve"> points to the next event to execute. When </w:t>
+      </w:r>
+      <w:proofErr w:type="spellStart"/>
+      <w:r>
+        <w:rPr>
+          <w:sz w:val="20"/>
+          <w:szCs w:val="20"/>
+        </w:rPr>
+        <w:t>curr</w:t>
+      </w:r>
+      <w:proofErr w:type="spellEnd"/>
+      <w:r>
+        <w:rPr>
+          <w:sz w:val="20"/>
+          <w:szCs w:val="20"/>
+        </w:rPr>
+        <w:t xml:space="preserve"> gets executed, it will move to the right, moving to the next event in the ES, and the same time, exec will move to the right to signify the execution of </w:t>
+      </w:r>
+      <w:proofErr w:type="spellStart"/>
+      <w:r>
+        <w:rPr>
+          <w:sz w:val="20"/>
+          <w:szCs w:val="20"/>
+        </w:rPr>
+        <w:t>curr</w:t>
+      </w:r>
+      <w:proofErr w:type="spellEnd"/>
+      <w:r>
+        <w:rPr>
+          <w:sz w:val="20"/>
+          <w:szCs w:val="20"/>
+        </w:rPr>
+        <w:t xml:space="preserve">. </w:t>
       </w:r>
     </w:p>
     <w:p>
@@ -1134,6 +1340,7 @@
           <w:iCs/>
         </w:rPr>
       </w:pPr>
+      <w:proofErr w:type="gramStart"/>
       <w:r>
         <w:rPr>
           <w:i/>
@@ -1146,7 +1353,15 @@
           <w:i/>
           <w:iCs/>
         </w:rPr>
-        <w:t>::Schedule</w:t>
+        <w:t>::</w:t>
+      </w:r>
+      <w:proofErr w:type="gramEnd"/>
+      <w:r>
+        <w:rPr>
+          <w:i/>
+          <w:iCs/>
+        </w:rPr>
+        <w:t>Schedule</w:t>
       </w:r>
       <w:r>
         <w:rPr>
@@ -1174,7 +1389,23 @@
           <w:i/>
           <w:iCs/>
         </w:rPr>
-        <w:t>event time (et), new EA (ea)):</w:t>
+        <w:t>event time (et), new EA (</w:t>
+      </w:r>
+      <w:proofErr w:type="spellStart"/>
+      <w:r>
+        <w:rPr>
+          <w:i/>
+          <w:iCs/>
+        </w:rPr>
+        <w:t>ea</w:t>
+      </w:r>
+      <w:proofErr w:type="spellEnd"/>
+      <w:r>
+        <w:rPr>
+          <w:i/>
+          <w:iCs/>
+        </w:rPr>
+        <w:t>)):</w:t>
       </w:r>
     </w:p>
     <w:p>
@@ -1199,12 +1430,37 @@
         </w:rPr>
         <w:t xml:space="preserve">If </w:t>
       </w:r>
-      <w:r>
-        <w:rPr>
-          <w:i/>
-          <w:iCs/>
-        </w:rPr>
-        <w:t>ea is anti-msg (ea-&gt;ID == 0):</w:t>
+      <w:proofErr w:type="spellStart"/>
+      <w:r>
+        <w:rPr>
+          <w:i/>
+          <w:iCs/>
+        </w:rPr>
+        <w:t>ea</w:t>
+      </w:r>
+      <w:proofErr w:type="spellEnd"/>
+      <w:r>
+        <w:rPr>
+          <w:i/>
+          <w:iCs/>
+        </w:rPr>
+        <w:t xml:space="preserve"> is anti-msg (</w:t>
+      </w:r>
+      <w:proofErr w:type="spellStart"/>
+      <w:r>
+        <w:rPr>
+          <w:i/>
+          <w:iCs/>
+        </w:rPr>
+        <w:t>ea</w:t>
+      </w:r>
+      <w:proofErr w:type="spellEnd"/>
+      <w:r>
+        <w:rPr>
+          <w:i/>
+          <w:iCs/>
+        </w:rPr>
+        <w:t>-&gt;ID == 0):</w:t>
       </w:r>
     </w:p>
     <w:p>
@@ -1248,7 +1504,15 @@
           <w:i/>
           <w:iCs/>
         </w:rPr>
-        <w:t>is greater than curr</w:t>
+        <w:t xml:space="preserve">is greater than </w:t>
+      </w:r>
+      <w:proofErr w:type="spellStart"/>
+      <w:r>
+        <w:rPr>
+          <w:i/>
+          <w:iCs/>
+        </w:rPr>
+        <w:t>curr</w:t>
       </w:r>
       <w:r>
         <w:rPr>
@@ -1257,6 +1521,7 @@
         </w:rPr>
         <w:t>’s</w:t>
       </w:r>
+      <w:proofErr w:type="spellEnd"/>
       <w:r>
         <w:rPr>
           <w:i/>
@@ -1313,7 +1578,23 @@
           <w:i/>
           <w:iCs/>
         </w:rPr>
-        <w:t xml:space="preserve">search from curr to </w:t>
+        <w:t xml:space="preserve">search from </w:t>
+      </w:r>
+      <w:proofErr w:type="spellStart"/>
+      <w:r>
+        <w:rPr>
+          <w:i/>
+          <w:iCs/>
+        </w:rPr>
+        <w:t>curr</w:t>
+      </w:r>
+      <w:proofErr w:type="spellEnd"/>
+      <w:r>
+        <w:rPr>
+          <w:i/>
+          <w:iCs/>
+        </w:rPr>
+        <w:t xml:space="preserve"> to </w:t>
       </w:r>
       <w:r>
         <w:rPr>
@@ -1376,45 +1657,63 @@
           <w:i/>
           <w:iCs/>
         </w:rPr>
-        <w:t xml:space="preserve"> event to ea</w:t>
-      </w:r>
-    </w:p>
-    <w:p>
-      <w:pPr>
-        <w:spacing w:after="0" w:line="240" w:lineRule="auto"/>
-        <w:rPr>
-          <w:i/>
-          <w:iCs/>
-        </w:rPr>
-      </w:pPr>
-      <w:r>
-        <w:rPr>
-          <w:i/>
-          <w:iCs/>
-        </w:rPr>
-        <w:tab/>
-      </w:r>
-      <w:r>
-        <w:rPr>
-          <w:i/>
-          <w:iCs/>
-        </w:rPr>
-        <w:tab/>
-      </w:r>
-      <w:r>
-        <w:rPr>
-          <w:i/>
-          <w:iCs/>
-        </w:rPr>
-        <w:tab/>
-      </w:r>
-      <w:r>
-        <w:rPr>
-          <w:i/>
-          <w:iCs/>
-        </w:rPr>
-        <w:t>// will be searching from left to right starting from curr</w:t>
-      </w:r>
+        <w:t xml:space="preserve"> event to </w:t>
+      </w:r>
+      <w:proofErr w:type="spellStart"/>
+      <w:r>
+        <w:rPr>
+          <w:i/>
+          <w:iCs/>
+        </w:rPr>
+        <w:t>ea</w:t>
+      </w:r>
+      <w:proofErr w:type="spellEnd"/>
+    </w:p>
+    <w:p>
+      <w:pPr>
+        <w:spacing w:after="0" w:line="240" w:lineRule="auto"/>
+        <w:rPr>
+          <w:i/>
+          <w:iCs/>
+        </w:rPr>
+      </w:pPr>
+      <w:r>
+        <w:rPr>
+          <w:i/>
+          <w:iCs/>
+        </w:rPr>
+        <w:tab/>
+      </w:r>
+      <w:r>
+        <w:rPr>
+          <w:i/>
+          <w:iCs/>
+        </w:rPr>
+        <w:tab/>
+      </w:r>
+      <w:r>
+        <w:rPr>
+          <w:i/>
+          <w:iCs/>
+        </w:rPr>
+        <w:tab/>
+      </w:r>
+      <w:r>
+        <w:rPr>
+          <w:i/>
+          <w:iCs/>
+        </w:rPr>
+        <w:t xml:space="preserve">// will be searching from left to right starting from </w:t>
+      </w:r>
+      <w:proofErr w:type="spellStart"/>
+      <w:r>
+        <w:rPr>
+          <w:i/>
+          <w:iCs/>
+        </w:rPr>
+        <w:t>curr</w:t>
+      </w:r>
+      <w:proofErr w:type="spellEnd"/>
     </w:p>
     <w:p>
       <w:pPr>
@@ -1668,8 +1967,17 @@
           <w:i/>
           <w:iCs/>
         </w:rPr>
-        <w:t>event time &gt;= et OR end of list for associated event to ea</w:t>
-      </w:r>
+        <w:t xml:space="preserve">event time &gt;= et OR end of list for associated event to </w:t>
+      </w:r>
+      <w:proofErr w:type="spellStart"/>
+      <w:r>
+        <w:rPr>
+          <w:i/>
+          <w:iCs/>
+        </w:rPr>
+        <w:t>ea</w:t>
+      </w:r>
+      <w:proofErr w:type="spellEnd"/>
     </w:p>
     <w:p>
       <w:pPr>
@@ -1938,7 +2246,15 @@
           <w:i/>
           <w:iCs/>
         </w:rPr>
-        <w:t xml:space="preserve"> is equal to either curr</w:t>
+        <w:t xml:space="preserve"> is equal to either </w:t>
+      </w:r>
+      <w:proofErr w:type="spellStart"/>
+      <w:r>
+        <w:rPr>
+          <w:i/>
+          <w:iCs/>
+        </w:rPr>
+        <w:t>curr</w:t>
       </w:r>
       <w:r>
         <w:rPr>
@@ -1947,6 +2263,7 @@
         </w:rPr>
         <w:t>’s</w:t>
       </w:r>
+      <w:proofErr w:type="spellEnd"/>
       <w:r>
         <w:rPr>
           <w:i/>
@@ -2003,97 +2320,156 @@
           <w:i/>
           <w:iCs/>
         </w:rPr>
-        <w:t xml:space="preserve"> equals both curr and exec times:</w:t>
-      </w:r>
-    </w:p>
-    <w:p>
-      <w:pPr>
-        <w:spacing w:after="0" w:line="240" w:lineRule="auto"/>
-        <w:rPr>
-          <w:i/>
-          <w:iCs/>
-        </w:rPr>
-      </w:pPr>
-      <w:r>
-        <w:rPr>
-          <w:i/>
-          <w:iCs/>
-        </w:rPr>
-        <w:tab/>
-      </w:r>
-      <w:r>
-        <w:rPr>
-          <w:i/>
-          <w:iCs/>
-        </w:rPr>
-        <w:tab/>
-      </w:r>
-      <w:r>
-        <w:rPr>
-          <w:i/>
-          <w:iCs/>
-        </w:rPr>
-        <w:tab/>
-      </w:r>
-      <w:r>
-        <w:rPr>
-          <w:i/>
-          <w:iCs/>
-        </w:rPr>
-        <w:tab/>
-      </w:r>
-      <w:r>
-        <w:rPr>
-          <w:i/>
-          <w:iCs/>
-        </w:rPr>
-        <w:t>search curr to all events times == et</w:t>
-      </w:r>
-      <w:r>
-        <w:rPr>
-          <w:i/>
-          <w:iCs/>
-        </w:rPr>
-        <w:t xml:space="preserve"> for associated events too ea</w:t>
-      </w:r>
-    </w:p>
-    <w:p>
-      <w:pPr>
-        <w:spacing w:after="0" w:line="240" w:lineRule="auto"/>
-        <w:rPr>
-          <w:i/>
-          <w:iCs/>
-        </w:rPr>
-      </w:pPr>
-      <w:r>
-        <w:rPr>
-          <w:i/>
-          <w:iCs/>
-        </w:rPr>
-        <w:tab/>
-      </w:r>
-      <w:r>
-        <w:rPr>
-          <w:i/>
-          <w:iCs/>
-        </w:rPr>
-        <w:tab/>
-      </w:r>
-      <w:r>
-        <w:rPr>
-          <w:i/>
-          <w:iCs/>
-        </w:rPr>
-        <w:tab/>
-      </w:r>
-      <w:r>
-        <w:rPr>
-          <w:i/>
-          <w:iCs/>
-        </w:rPr>
-        <w:tab/>
-        <w:t>// left to right starting at curr</w:t>
-      </w:r>
+        <w:t xml:space="preserve"> equals both </w:t>
+      </w:r>
+      <w:proofErr w:type="spellStart"/>
+      <w:r>
+        <w:rPr>
+          <w:i/>
+          <w:iCs/>
+        </w:rPr>
+        <w:t>curr</w:t>
+      </w:r>
+      <w:proofErr w:type="spellEnd"/>
+      <w:r>
+        <w:rPr>
+          <w:i/>
+          <w:iCs/>
+        </w:rPr>
+        <w:t xml:space="preserve"> and exec times:</w:t>
+      </w:r>
+    </w:p>
+    <w:p>
+      <w:pPr>
+        <w:spacing w:after="0" w:line="240" w:lineRule="auto"/>
+        <w:rPr>
+          <w:i/>
+          <w:iCs/>
+        </w:rPr>
+      </w:pPr>
+      <w:r>
+        <w:rPr>
+          <w:i/>
+          <w:iCs/>
+        </w:rPr>
+        <w:tab/>
+      </w:r>
+      <w:r>
+        <w:rPr>
+          <w:i/>
+          <w:iCs/>
+        </w:rPr>
+        <w:tab/>
+      </w:r>
+      <w:r>
+        <w:rPr>
+          <w:i/>
+          <w:iCs/>
+        </w:rPr>
+        <w:tab/>
+      </w:r>
+      <w:r>
+        <w:rPr>
+          <w:i/>
+          <w:iCs/>
+        </w:rPr>
+        <w:tab/>
+      </w:r>
+      <w:r>
+        <w:rPr>
+          <w:i/>
+          <w:iCs/>
+        </w:rPr>
+        <w:t xml:space="preserve">search </w:t>
+      </w:r>
+      <w:proofErr w:type="spellStart"/>
+      <w:r>
+        <w:rPr>
+          <w:i/>
+          <w:iCs/>
+        </w:rPr>
+        <w:t>curr</w:t>
+      </w:r>
+      <w:proofErr w:type="spellEnd"/>
+      <w:r>
+        <w:rPr>
+          <w:i/>
+          <w:iCs/>
+        </w:rPr>
+        <w:t xml:space="preserve"> to all events times == </w:t>
+      </w:r>
+      <w:proofErr w:type="spellStart"/>
+      <w:r>
+        <w:rPr>
+          <w:i/>
+          <w:iCs/>
+        </w:rPr>
+        <w:t>et</w:t>
+      </w:r>
+      <w:proofErr w:type="spellEnd"/>
+      <w:r>
+        <w:rPr>
+          <w:i/>
+          <w:iCs/>
+        </w:rPr>
+        <w:t xml:space="preserve"> for associated events too </w:t>
+      </w:r>
+      <w:proofErr w:type="spellStart"/>
+      <w:r>
+        <w:rPr>
+          <w:i/>
+          <w:iCs/>
+        </w:rPr>
+        <w:t>ea</w:t>
+      </w:r>
+      <w:proofErr w:type="spellEnd"/>
+    </w:p>
+    <w:p>
+      <w:pPr>
+        <w:spacing w:after="0" w:line="240" w:lineRule="auto"/>
+        <w:rPr>
+          <w:i/>
+          <w:iCs/>
+        </w:rPr>
+      </w:pPr>
+      <w:r>
+        <w:rPr>
+          <w:i/>
+          <w:iCs/>
+        </w:rPr>
+        <w:tab/>
+      </w:r>
+      <w:r>
+        <w:rPr>
+          <w:i/>
+          <w:iCs/>
+        </w:rPr>
+        <w:tab/>
+      </w:r>
+      <w:r>
+        <w:rPr>
+          <w:i/>
+          <w:iCs/>
+        </w:rPr>
+        <w:tab/>
+      </w:r>
+      <w:r>
+        <w:rPr>
+          <w:i/>
+          <w:iCs/>
+        </w:rPr>
+        <w:tab/>
+        <w:t xml:space="preserve">// left to right starting at </w:t>
+      </w:r>
+      <w:proofErr w:type="spellStart"/>
+      <w:r>
+        <w:rPr>
+          <w:i/>
+          <w:iCs/>
+        </w:rPr>
+        <w:t>curr</w:t>
+      </w:r>
+      <w:proofErr w:type="spellEnd"/>
     </w:p>
     <w:p>
       <w:pPr>
@@ -2291,8 +2667,17 @@
           <w:i/>
           <w:iCs/>
         </w:rPr>
-        <w:t xml:space="preserve"> all event times == et for associated events to ea</w:t>
-      </w:r>
+        <w:t xml:space="preserve"> all event times == et for associated events to </w:t>
+      </w:r>
+      <w:proofErr w:type="spellStart"/>
+      <w:r>
+        <w:rPr>
+          <w:i/>
+          <w:iCs/>
+        </w:rPr>
+        <w:t>ea</w:t>
+      </w:r>
+      <w:proofErr w:type="spellEnd"/>
     </w:p>
     <w:p>
       <w:pPr>
@@ -2754,8 +3139,33 @@
           <w:i/>
           <w:iCs/>
         </w:rPr>
-        <w:t>search exec to all event times == et for associated events to ea</w:t>
-      </w:r>
+        <w:t xml:space="preserve">search exec to all event times == </w:t>
+      </w:r>
+      <w:proofErr w:type="spellStart"/>
+      <w:r>
+        <w:rPr>
+          <w:i/>
+          <w:iCs/>
+        </w:rPr>
+        <w:t>et</w:t>
+      </w:r>
+      <w:proofErr w:type="spellEnd"/>
+      <w:r>
+        <w:rPr>
+          <w:i/>
+          <w:iCs/>
+        </w:rPr>
+        <w:t xml:space="preserve"> for associated events to </w:t>
+      </w:r>
+      <w:proofErr w:type="spellStart"/>
+      <w:r>
+        <w:rPr>
+          <w:i/>
+          <w:iCs/>
+        </w:rPr>
+        <w:t>ea</w:t>
+      </w:r>
+      <w:proofErr w:type="spellEnd"/>
     </w:p>
     <w:p>
       <w:pPr>
@@ -3079,7 +3489,23 @@
           <w:iCs/>
         </w:rPr>
         <w:tab/>
-        <w:t>Else: // et == curr time</w:t>
+        <w:t xml:space="preserve">Else: // et == </w:t>
+      </w:r>
+      <w:proofErr w:type="spellStart"/>
+      <w:r>
+        <w:rPr>
+          <w:i/>
+          <w:iCs/>
+        </w:rPr>
+        <w:t>curr</w:t>
+      </w:r>
+      <w:proofErr w:type="spellEnd"/>
+      <w:r>
+        <w:rPr>
+          <w:i/>
+          <w:iCs/>
+        </w:rPr>
+        <w:t xml:space="preserve"> time</w:t>
       </w:r>
     </w:p>
     <w:p>
@@ -3125,6 +3551,7 @@
         </w:rPr>
         <w:t xml:space="preserve">search </w:t>
       </w:r>
+      <w:proofErr w:type="spellStart"/>
       <w:r>
         <w:rPr>
           <w:i/>
@@ -3132,13 +3559,39 @@
         </w:rPr>
         <w:t>curr</w:t>
       </w:r>
-      <w:r>
-        <w:rPr>
-          <w:i/>
-          <w:iCs/>
-        </w:rPr>
-        <w:t xml:space="preserve"> to all event times == et for associated events to ea</w:t>
-      </w:r>
+      <w:proofErr w:type="spellEnd"/>
+      <w:r>
+        <w:rPr>
+          <w:i/>
+          <w:iCs/>
+        </w:rPr>
+        <w:t xml:space="preserve"> to all event times == </w:t>
+      </w:r>
+      <w:proofErr w:type="spellStart"/>
+      <w:r>
+        <w:rPr>
+          <w:i/>
+          <w:iCs/>
+        </w:rPr>
+        <w:t>et</w:t>
+      </w:r>
+      <w:proofErr w:type="spellEnd"/>
+      <w:r>
+        <w:rPr>
+          <w:i/>
+          <w:iCs/>
+        </w:rPr>
+        <w:t xml:space="preserve"> for associated events to </w:t>
+      </w:r>
+      <w:proofErr w:type="spellStart"/>
+      <w:r>
+        <w:rPr>
+          <w:i/>
+          <w:iCs/>
+        </w:rPr>
+        <w:t>ea</w:t>
+      </w:r>
+      <w:proofErr w:type="spellEnd"/>
     </w:p>
     <w:p>
       <w:pPr>
@@ -3205,6 +3658,7 @@
         </w:rPr>
         <w:t xml:space="preserve">starting at </w:t>
       </w:r>
+      <w:proofErr w:type="spellStart"/>
       <w:r>
         <w:rPr>
           <w:i/>
@@ -3212,6 +3666,7 @@
         </w:rPr>
         <w:t>curr</w:t>
       </w:r>
+      <w:proofErr w:type="spellEnd"/>
     </w:p>
     <w:p>
       <w:pPr>
@@ -3496,8 +3951,17 @@
           <w:i/>
           <w:iCs/>
         </w:rPr>
-        <w:t>add anti-msg to between exec and curr</w:t>
-      </w:r>
+        <w:t xml:space="preserve">add anti-msg to between exec and </w:t>
+      </w:r>
+      <w:proofErr w:type="spellStart"/>
+      <w:r>
+        <w:rPr>
+          <w:i/>
+          <w:iCs/>
+        </w:rPr>
+        <w:t>curr</w:t>
+      </w:r>
+      <w:proofErr w:type="spellEnd"/>
     </w:p>
     <w:p>
       <w:pPr>
@@ -3852,38 +4316,70 @@
           <w:iCs/>
         </w:rPr>
         <w:tab/>
-        <w:t>else if et greater than curr time:</w:t>
-      </w:r>
-    </w:p>
-    <w:p>
-      <w:pPr>
-        <w:spacing w:after="0" w:line="240" w:lineRule="auto"/>
-        <w:rPr>
-          <w:i/>
-          <w:iCs/>
-        </w:rPr>
-      </w:pPr>
-      <w:r>
-        <w:rPr>
-          <w:i/>
-          <w:iCs/>
-        </w:rPr>
-        <w:tab/>
-      </w:r>
-      <w:r>
-        <w:rPr>
-          <w:i/>
-          <w:iCs/>
-        </w:rPr>
-        <w:tab/>
-      </w:r>
-      <w:r>
-        <w:rPr>
-          <w:i/>
-          <w:iCs/>
-        </w:rPr>
-        <w:tab/>
-        <w:t>search from curr to event time &lt;= t</w:t>
+        <w:t xml:space="preserve">else if et greater than </w:t>
+      </w:r>
+      <w:proofErr w:type="spellStart"/>
+      <w:r>
+        <w:rPr>
+          <w:i/>
+          <w:iCs/>
+        </w:rPr>
+        <w:t>curr</w:t>
+      </w:r>
+      <w:proofErr w:type="spellEnd"/>
+      <w:r>
+        <w:rPr>
+          <w:i/>
+          <w:iCs/>
+        </w:rPr>
+        <w:t xml:space="preserve"> time:</w:t>
+      </w:r>
+    </w:p>
+    <w:p>
+      <w:pPr>
+        <w:spacing w:after="0" w:line="240" w:lineRule="auto"/>
+        <w:rPr>
+          <w:i/>
+          <w:iCs/>
+        </w:rPr>
+      </w:pPr>
+      <w:r>
+        <w:rPr>
+          <w:i/>
+          <w:iCs/>
+        </w:rPr>
+        <w:tab/>
+      </w:r>
+      <w:r>
+        <w:rPr>
+          <w:i/>
+          <w:iCs/>
+        </w:rPr>
+        <w:tab/>
+      </w:r>
+      <w:r>
+        <w:rPr>
+          <w:i/>
+          <w:iCs/>
+        </w:rPr>
+        <w:tab/>
+        <w:t xml:space="preserve">search from </w:t>
+      </w:r>
+      <w:proofErr w:type="spellStart"/>
+      <w:r>
+        <w:rPr>
+          <w:i/>
+          <w:iCs/>
+        </w:rPr>
+        <w:t>curr</w:t>
+      </w:r>
+      <w:proofErr w:type="spellEnd"/>
+      <w:r>
+        <w:rPr>
+          <w:i/>
+          <w:iCs/>
+        </w:rPr>
+        <w:t xml:space="preserve"> to event time &lt;= t</w:t>
       </w:r>
     </w:p>
     <w:p>
@@ -4045,7 +4541,23 @@
           <w:iCs/>
         </w:rPr>
         <w:tab/>
-        <w:t>else if et equals either curr time and/or exec time</w:t>
+        <w:t xml:space="preserve">else if et equals either </w:t>
+      </w:r>
+      <w:proofErr w:type="spellStart"/>
+      <w:r>
+        <w:rPr>
+          <w:i/>
+          <w:iCs/>
+        </w:rPr>
+        <w:t>curr</w:t>
+      </w:r>
+      <w:proofErr w:type="spellEnd"/>
+      <w:r>
+        <w:rPr>
+          <w:i/>
+          <w:iCs/>
+        </w:rPr>
+        <w:t xml:space="preserve"> time and/or exec time</w:t>
       </w:r>
       <w:r>
         <w:rPr>
@@ -4083,7 +4595,23 @@
           <w:iCs/>
         </w:rPr>
         <w:tab/>
-        <w:t>if et equals both curr and exec</w:t>
+        <w:t xml:space="preserve">if et equals both </w:t>
+      </w:r>
+      <w:proofErr w:type="spellStart"/>
+      <w:r>
+        <w:rPr>
+          <w:i/>
+          <w:iCs/>
+        </w:rPr>
+        <w:t>curr</w:t>
+      </w:r>
+      <w:proofErr w:type="spellEnd"/>
+      <w:r>
+        <w:rPr>
+          <w:i/>
+          <w:iCs/>
+        </w:rPr>
+        <w:t xml:space="preserve"> and exec</w:t>
       </w:r>
       <w:r>
         <w:rPr>
@@ -4128,8 +4656,17 @@
           <w:i/>
           <w:iCs/>
         </w:rPr>
-        <w:t>== et for anti-msgs associated to ea</w:t>
-      </w:r>
+        <w:t xml:space="preserve">== et for anti-msgs associated to </w:t>
+      </w:r>
+      <w:proofErr w:type="spellStart"/>
+      <w:r>
+        <w:rPr>
+          <w:i/>
+          <w:iCs/>
+        </w:rPr>
+        <w:t>ea</w:t>
+      </w:r>
+      <w:proofErr w:type="spellEnd"/>
     </w:p>
     <w:p>
       <w:pPr>
@@ -4163,8 +4700,17 @@
           <w:iCs/>
         </w:rPr>
         <w:tab/>
-        <w:t>eliminate anti-msg and do not schedule ea</w:t>
-      </w:r>
+        <w:t xml:space="preserve">eliminate anti-msg and do not schedule </w:t>
+      </w:r>
+      <w:proofErr w:type="spellStart"/>
+      <w:r>
+        <w:rPr>
+          <w:i/>
+          <w:iCs/>
+        </w:rPr>
+        <w:t>ea</w:t>
+      </w:r>
+      <w:proofErr w:type="spellEnd"/>
     </w:p>
     <w:p>
       <w:pPr>
@@ -4198,8 +4744,49 @@
           <w:iCs/>
         </w:rPr>
         <w:tab/>
-        <w:t>search curr from curr too event time == et for anti-msgs to ea</w:t>
-      </w:r>
+        <w:t xml:space="preserve">search </w:t>
+      </w:r>
+      <w:proofErr w:type="spellStart"/>
+      <w:r>
+        <w:rPr>
+          <w:i/>
+          <w:iCs/>
+        </w:rPr>
+        <w:t>curr</w:t>
+      </w:r>
+      <w:proofErr w:type="spellEnd"/>
+      <w:r>
+        <w:rPr>
+          <w:i/>
+          <w:iCs/>
+        </w:rPr>
+        <w:t xml:space="preserve"> from </w:t>
+      </w:r>
+      <w:proofErr w:type="spellStart"/>
+      <w:r>
+        <w:rPr>
+          <w:i/>
+          <w:iCs/>
+        </w:rPr>
+        <w:t>curr</w:t>
+      </w:r>
+      <w:proofErr w:type="spellEnd"/>
+      <w:r>
+        <w:rPr>
+          <w:i/>
+          <w:iCs/>
+        </w:rPr>
+        <w:t xml:space="preserve"> too event time == et for anti-msgs to </w:t>
+      </w:r>
+      <w:proofErr w:type="spellStart"/>
+      <w:r>
+        <w:rPr>
+          <w:i/>
+          <w:iCs/>
+        </w:rPr>
+        <w:t>ea</w:t>
+      </w:r>
+      <w:proofErr w:type="spellEnd"/>
     </w:p>
     <w:p>
       <w:pPr>
@@ -4241,8 +4828,17 @@
           <w:iCs/>
         </w:rPr>
         <w:tab/>
-        <w:t>eliminate anti-msg and do not schedule ea</w:t>
-      </w:r>
+        <w:t xml:space="preserve">eliminate anti-msg and do not schedule </w:t>
+      </w:r>
+      <w:proofErr w:type="spellStart"/>
+      <w:r>
+        <w:rPr>
+          <w:i/>
+          <w:iCs/>
+        </w:rPr>
+        <w:t>ea</w:t>
+      </w:r>
+      <w:proofErr w:type="spellEnd"/>
     </w:p>
     <w:p>
       <w:pPr>
@@ -4284,30 +4880,59 @@
           <w:iCs/>
         </w:rPr>
         <w:tab/>
-        <w:t>add ea to list</w:t>
-      </w:r>
-    </w:p>
-    <w:p>
-      <w:pPr>
-        <w:spacing w:after="0" w:line="240" w:lineRule="auto"/>
-        <w:rPr>
-          <w:i/>
-          <w:iCs/>
-        </w:rPr>
-      </w:pPr>
-      <w:r>
-        <w:rPr>
-          <w:i/>
-          <w:iCs/>
-        </w:rPr>
-        <w:tab/>
-      </w:r>
-      <w:r>
-        <w:rPr>
-          <w:i/>
-          <w:iCs/>
-        </w:rPr>
-        <w:tab/>
+        <w:t xml:space="preserve">add </w:t>
+      </w:r>
+      <w:proofErr w:type="spellStart"/>
+      <w:r>
+        <w:rPr>
+          <w:i/>
+          <w:iCs/>
+        </w:rPr>
+        <w:t>ea</w:t>
+      </w:r>
+      <w:proofErr w:type="spellEnd"/>
+      <w:r>
+        <w:rPr>
+          <w:i/>
+          <w:iCs/>
+        </w:rPr>
+        <w:t xml:space="preserve"> to list</w:t>
+      </w:r>
+    </w:p>
+    <w:p>
+      <w:pPr>
+        <w:spacing w:after="0" w:line="240" w:lineRule="auto"/>
+        <w:rPr>
+          <w:i/>
+          <w:iCs/>
+        </w:rPr>
+      </w:pPr>
+      <w:r>
+        <w:rPr>
+          <w:i/>
+          <w:iCs/>
+        </w:rPr>
+        <w:tab/>
+      </w:r>
+      <w:r>
+        <w:rPr>
+          <w:i/>
+          <w:iCs/>
+        </w:rPr>
+        <w:tab/>
+      </w:r>
+      <w:r>
+        <w:rPr>
+          <w:i/>
+          <w:iCs/>
+        </w:rPr>
+        <w:tab/>
+      </w:r>
+      <w:r>
+        <w:rPr>
+          <w:i/>
+          <w:iCs/>
+        </w:rPr>
         <w:t>else if et equals exec time:</w:t>
       </w:r>
     </w:p>
@@ -4345,37 +4970,66 @@
           <w:i/>
           <w:iCs/>
         </w:rPr>
-        <w:t>search exec from exec to event time == et for anti-msgs associated to ea</w:t>
-      </w:r>
-    </w:p>
-    <w:p>
-      <w:pPr>
-        <w:spacing w:after="0" w:line="240" w:lineRule="auto"/>
-        <w:rPr>
-          <w:i/>
-          <w:iCs/>
-        </w:rPr>
-      </w:pPr>
-      <w:r>
-        <w:rPr>
-          <w:i/>
-          <w:iCs/>
-        </w:rPr>
-        <w:tab/>
-      </w:r>
-      <w:r>
-        <w:rPr>
-          <w:i/>
-          <w:iCs/>
-        </w:rPr>
-        <w:tab/>
-      </w:r>
-      <w:r>
-        <w:rPr>
-          <w:i/>
-          <w:iCs/>
-        </w:rPr>
-        <w:tab/>
+        <w:tab/>
+      </w:r>
+      <w:r>
+        <w:rPr>
+          <w:i/>
+          <w:iCs/>
+        </w:rPr>
+        <w:t xml:space="preserve">search exec from exec to event time == et for anti-msgs associated to </w:t>
+      </w:r>
+      <w:proofErr w:type="spellStart"/>
+      <w:r>
+        <w:rPr>
+          <w:i/>
+          <w:iCs/>
+        </w:rPr>
+        <w:t>ea</w:t>
+      </w:r>
+      <w:proofErr w:type="spellEnd"/>
+    </w:p>
+    <w:p>
+      <w:pPr>
+        <w:spacing w:after="0" w:line="240" w:lineRule="auto"/>
+        <w:rPr>
+          <w:i/>
+          <w:iCs/>
+        </w:rPr>
+      </w:pPr>
+      <w:r>
+        <w:rPr>
+          <w:i/>
+          <w:iCs/>
+        </w:rPr>
+        <w:tab/>
+      </w:r>
+      <w:r>
+        <w:rPr>
+          <w:i/>
+          <w:iCs/>
+        </w:rPr>
+        <w:tab/>
+      </w:r>
+      <w:r>
+        <w:rPr>
+          <w:i/>
+          <w:iCs/>
+        </w:rPr>
+        <w:tab/>
+      </w:r>
+      <w:r>
+        <w:rPr>
+          <w:i/>
+          <w:iCs/>
+        </w:rPr>
+        <w:tab/>
+      </w:r>
+      <w:r>
+        <w:rPr>
+          <w:i/>
+          <w:iCs/>
+        </w:rPr>
         <w:t>if found:</w:t>
       </w:r>
     </w:p>
@@ -4414,6 +5068,13 @@
           <w:iCs/>
         </w:rPr>
         <w:tab/>
+      </w:r>
+      <w:r>
+        <w:rPr>
+          <w:i/>
+          <w:iCs/>
+        </w:rPr>
+        <w:tab/>
         <w:t xml:space="preserve">eliminate </w:t>
       </w:r>
       <w:r>
@@ -4421,17 +5082,33 @@
           <w:i/>
           <w:iCs/>
         </w:rPr>
-        <w:t>anti-msg and do not schedule ea</w:t>
-      </w:r>
-    </w:p>
-    <w:p>
-      <w:pPr>
-        <w:spacing w:after="0" w:line="240" w:lineRule="auto"/>
-        <w:rPr>
-          <w:i/>
-          <w:iCs/>
-        </w:rPr>
-      </w:pPr>
+        <w:t xml:space="preserve">anti-msg and do not schedule </w:t>
+      </w:r>
+      <w:proofErr w:type="spellStart"/>
+      <w:r>
+        <w:rPr>
+          <w:i/>
+          <w:iCs/>
+        </w:rPr>
+        <w:t>ea</w:t>
+      </w:r>
+      <w:proofErr w:type="spellEnd"/>
+    </w:p>
+    <w:p>
+      <w:pPr>
+        <w:spacing w:after="0" w:line="240" w:lineRule="auto"/>
+        <w:rPr>
+          <w:i/>
+          <w:iCs/>
+        </w:rPr>
+      </w:pPr>
+      <w:r>
+        <w:rPr>
+          <w:i/>
+          <w:iCs/>
+        </w:rPr>
+        <w:tab/>
+      </w:r>
       <w:r>
         <w:rPr>
           <w:i/>
@@ -4496,130 +5173,258 @@
           <w:i/>
           <w:iCs/>
         </w:rPr>
-        <w:t>add ea to list</w:t>
-      </w:r>
-    </w:p>
-    <w:p>
-      <w:pPr>
-        <w:spacing w:after="0" w:line="240" w:lineRule="auto"/>
-        <w:rPr>
-          <w:i/>
-          <w:iCs/>
-        </w:rPr>
-      </w:pPr>
-      <w:r>
-        <w:rPr>
-          <w:i/>
-          <w:iCs/>
-        </w:rPr>
-        <w:tab/>
-      </w:r>
-      <w:r>
-        <w:rPr>
-          <w:i/>
-          <w:iCs/>
-        </w:rPr>
-        <w:tab/>
-      </w:r>
-      <w:r>
-        <w:rPr>
-          <w:i/>
-          <w:iCs/>
-        </w:rPr>
-        <w:tab/>
-      </w:r>
-      <w:r>
-        <w:rPr>
-          <w:i/>
-          <w:iCs/>
-        </w:rPr>
-        <w:tab/>
-        <w:t>rollback to ea</w:t>
-      </w:r>
-    </w:p>
-    <w:p>
-      <w:pPr>
-        <w:spacing w:after="0" w:line="240" w:lineRule="auto"/>
-        <w:rPr>
-          <w:i/>
-          <w:iCs/>
-        </w:rPr>
-      </w:pPr>
-      <w:r>
-        <w:rPr>
-          <w:i/>
-          <w:iCs/>
-        </w:rPr>
-        <w:tab/>
-      </w:r>
-      <w:r>
-        <w:rPr>
-          <w:i/>
-          <w:iCs/>
-        </w:rPr>
-        <w:tab/>
-        <w:t>else: // et equals curr</w:t>
-      </w:r>
-    </w:p>
-    <w:p>
-      <w:pPr>
-        <w:spacing w:after="0" w:line="240" w:lineRule="auto"/>
-        <w:rPr>
-          <w:i/>
-          <w:iCs/>
-        </w:rPr>
-      </w:pPr>
-      <w:r>
-        <w:rPr>
-          <w:i/>
-          <w:iCs/>
-        </w:rPr>
-        <w:tab/>
-      </w:r>
-      <w:r>
-        <w:rPr>
-          <w:i/>
-          <w:iCs/>
-        </w:rPr>
-        <w:tab/>
-      </w:r>
-      <w:r>
-        <w:rPr>
-          <w:i/>
-          <w:iCs/>
-        </w:rPr>
-        <w:tab/>
-        <w:t>search curr from curr to event time == et for anti-msgs associated to ea</w:t>
-      </w:r>
-    </w:p>
-    <w:p>
-      <w:pPr>
-        <w:spacing w:after="0" w:line="240" w:lineRule="auto"/>
-        <w:rPr>
-          <w:i/>
-          <w:iCs/>
-        </w:rPr>
-      </w:pPr>
-      <w:r>
-        <w:rPr>
-          <w:i/>
-          <w:iCs/>
-        </w:rPr>
-        <w:tab/>
-      </w:r>
-      <w:r>
-        <w:rPr>
-          <w:i/>
-          <w:iCs/>
-        </w:rPr>
-        <w:tab/>
-      </w:r>
-      <w:r>
-        <w:rPr>
-          <w:i/>
-          <w:iCs/>
-        </w:rPr>
-        <w:tab/>
+        <w:tab/>
+      </w:r>
+      <w:r>
+        <w:rPr>
+          <w:i/>
+          <w:iCs/>
+        </w:rPr>
+        <w:t xml:space="preserve">add </w:t>
+      </w:r>
+      <w:proofErr w:type="spellStart"/>
+      <w:r>
+        <w:rPr>
+          <w:i/>
+          <w:iCs/>
+        </w:rPr>
+        <w:t>ea</w:t>
+      </w:r>
+      <w:proofErr w:type="spellEnd"/>
+      <w:r>
+        <w:rPr>
+          <w:i/>
+          <w:iCs/>
+        </w:rPr>
+        <w:t xml:space="preserve"> to list</w:t>
+      </w:r>
+    </w:p>
+    <w:p>
+      <w:pPr>
+        <w:spacing w:after="0" w:line="240" w:lineRule="auto"/>
+        <w:rPr>
+          <w:i/>
+          <w:iCs/>
+        </w:rPr>
+      </w:pPr>
+      <w:r>
+        <w:rPr>
+          <w:i/>
+          <w:iCs/>
+        </w:rPr>
+        <w:tab/>
+      </w:r>
+      <w:r>
+        <w:rPr>
+          <w:i/>
+          <w:iCs/>
+        </w:rPr>
+        <w:tab/>
+      </w:r>
+      <w:r>
+        <w:rPr>
+          <w:i/>
+          <w:iCs/>
+        </w:rPr>
+        <w:tab/>
+      </w:r>
+      <w:r>
+        <w:rPr>
+          <w:i/>
+          <w:iCs/>
+        </w:rPr>
+        <w:tab/>
+      </w:r>
+      <w:r>
+        <w:rPr>
+          <w:i/>
+          <w:iCs/>
+        </w:rPr>
+        <w:tab/>
+        <w:t xml:space="preserve">rollback to </w:t>
+      </w:r>
+      <w:proofErr w:type="spellStart"/>
+      <w:r>
+        <w:rPr>
+          <w:i/>
+          <w:iCs/>
+        </w:rPr>
+        <w:t>ea</w:t>
+      </w:r>
+      <w:proofErr w:type="spellEnd"/>
+    </w:p>
+    <w:p>
+      <w:pPr>
+        <w:spacing w:after="0" w:line="240" w:lineRule="auto"/>
+        <w:rPr>
+          <w:i/>
+          <w:iCs/>
+        </w:rPr>
+      </w:pPr>
+      <w:r>
+        <w:rPr>
+          <w:i/>
+          <w:iCs/>
+        </w:rPr>
+        <w:tab/>
+      </w:r>
+      <w:r>
+        <w:rPr>
+          <w:i/>
+          <w:iCs/>
+        </w:rPr>
+        <w:tab/>
+      </w:r>
+      <w:r>
+        <w:rPr>
+          <w:i/>
+          <w:iCs/>
+        </w:rPr>
+        <w:tab/>
+      </w:r>
+      <w:r>
+        <w:rPr>
+          <w:i/>
+          <w:iCs/>
+        </w:rPr>
+        <w:t xml:space="preserve">else: // et equals </w:t>
+      </w:r>
+      <w:proofErr w:type="spellStart"/>
+      <w:r>
+        <w:rPr>
+          <w:i/>
+          <w:iCs/>
+        </w:rPr>
+        <w:t>curr</w:t>
+      </w:r>
+      <w:proofErr w:type="spellEnd"/>
+    </w:p>
+    <w:p>
+      <w:pPr>
+        <w:spacing w:after="0" w:line="240" w:lineRule="auto"/>
+        <w:rPr>
+          <w:i/>
+          <w:iCs/>
+        </w:rPr>
+      </w:pPr>
+      <w:r>
+        <w:rPr>
+          <w:i/>
+          <w:iCs/>
+        </w:rPr>
+        <w:tab/>
+      </w:r>
+      <w:r>
+        <w:rPr>
+          <w:i/>
+          <w:iCs/>
+        </w:rPr>
+        <w:tab/>
+      </w:r>
+      <w:r>
+        <w:rPr>
+          <w:i/>
+          <w:iCs/>
+        </w:rPr>
+        <w:tab/>
+      </w:r>
+      <w:r>
+        <w:rPr>
+          <w:i/>
+          <w:iCs/>
+        </w:rPr>
+        <w:tab/>
+      </w:r>
+      <w:r>
+        <w:rPr>
+          <w:i/>
+          <w:iCs/>
+        </w:rPr>
+        <w:t xml:space="preserve">search </w:t>
+      </w:r>
+      <w:proofErr w:type="spellStart"/>
+      <w:r>
+        <w:rPr>
+          <w:i/>
+          <w:iCs/>
+        </w:rPr>
+        <w:t>curr</w:t>
+      </w:r>
+      <w:proofErr w:type="spellEnd"/>
+      <w:r>
+        <w:rPr>
+          <w:i/>
+          <w:iCs/>
+        </w:rPr>
+        <w:t xml:space="preserve"> from </w:t>
+      </w:r>
+      <w:proofErr w:type="spellStart"/>
+      <w:r>
+        <w:rPr>
+          <w:i/>
+          <w:iCs/>
+        </w:rPr>
+        <w:t>curr</w:t>
+      </w:r>
+      <w:proofErr w:type="spellEnd"/>
+      <w:r>
+        <w:rPr>
+          <w:i/>
+          <w:iCs/>
+        </w:rPr>
+        <w:t xml:space="preserve"> to event time == et for anti-msgs associated to </w:t>
+      </w:r>
+      <w:proofErr w:type="spellStart"/>
+      <w:r>
+        <w:rPr>
+          <w:i/>
+          <w:iCs/>
+        </w:rPr>
+        <w:t>ea</w:t>
+      </w:r>
+      <w:proofErr w:type="spellEnd"/>
+    </w:p>
+    <w:p>
+      <w:pPr>
+        <w:spacing w:after="0" w:line="240" w:lineRule="auto"/>
+        <w:rPr>
+          <w:i/>
+          <w:iCs/>
+        </w:rPr>
+      </w:pPr>
+      <w:r>
+        <w:rPr>
+          <w:i/>
+          <w:iCs/>
+        </w:rPr>
+        <w:tab/>
+      </w:r>
+      <w:r>
+        <w:rPr>
+          <w:i/>
+          <w:iCs/>
+        </w:rPr>
+        <w:tab/>
+      </w:r>
+      <w:r>
+        <w:rPr>
+          <w:i/>
+          <w:iCs/>
+        </w:rPr>
+        <w:tab/>
+      </w:r>
+      <w:r>
+        <w:rPr>
+          <w:i/>
+          <w:iCs/>
+        </w:rPr>
+        <w:tab/>
+      </w:r>
+      <w:r>
+        <w:rPr>
+          <w:i/>
+          <w:iCs/>
+        </w:rPr>
         <w:t>if found:</w:t>
       </w:r>
     </w:p>
@@ -4658,37 +5463,66 @@
           <w:iCs/>
         </w:rPr>
         <w:tab/>
-        <w:t>eliminate anti-msg and do not schedule ea</w:t>
-      </w:r>
-    </w:p>
-    <w:p>
-      <w:pPr>
-        <w:spacing w:after="0" w:line="240" w:lineRule="auto"/>
-        <w:rPr>
-          <w:i/>
-          <w:iCs/>
-        </w:rPr>
-      </w:pPr>
-      <w:r>
-        <w:rPr>
-          <w:i/>
-          <w:iCs/>
-        </w:rPr>
-        <w:tab/>
-      </w:r>
-      <w:r>
-        <w:rPr>
-          <w:i/>
-          <w:iCs/>
-        </w:rPr>
-        <w:tab/>
-      </w:r>
-      <w:r>
-        <w:rPr>
-          <w:i/>
-          <w:iCs/>
-        </w:rPr>
-        <w:tab/>
+      </w:r>
+      <w:r>
+        <w:rPr>
+          <w:i/>
+          <w:iCs/>
+        </w:rPr>
+        <w:tab/>
+        <w:t xml:space="preserve">eliminate anti-msg and do not schedule </w:t>
+      </w:r>
+      <w:proofErr w:type="spellStart"/>
+      <w:r>
+        <w:rPr>
+          <w:i/>
+          <w:iCs/>
+        </w:rPr>
+        <w:t>ea</w:t>
+      </w:r>
+      <w:proofErr w:type="spellEnd"/>
+    </w:p>
+    <w:p>
+      <w:pPr>
+        <w:spacing w:after="0" w:line="240" w:lineRule="auto"/>
+        <w:rPr>
+          <w:i/>
+          <w:iCs/>
+        </w:rPr>
+      </w:pPr>
+      <w:r>
+        <w:rPr>
+          <w:i/>
+          <w:iCs/>
+        </w:rPr>
+        <w:tab/>
+      </w:r>
+      <w:r>
+        <w:rPr>
+          <w:i/>
+          <w:iCs/>
+        </w:rPr>
+        <w:tab/>
+      </w:r>
+      <w:r>
+        <w:rPr>
+          <w:i/>
+          <w:iCs/>
+        </w:rPr>
+        <w:tab/>
+      </w:r>
+      <w:r>
+        <w:rPr>
+          <w:i/>
+          <w:iCs/>
+        </w:rPr>
+        <w:tab/>
+      </w:r>
+      <w:r>
+        <w:rPr>
+          <w:i/>
+          <w:iCs/>
+        </w:rPr>
         <w:t>else:</w:t>
       </w:r>
     </w:p>
@@ -4727,17 +5561,53 @@
           <w:iCs/>
         </w:rPr>
         <w:tab/>
-        <w:t>add ea to list</w:t>
-      </w:r>
-    </w:p>
-    <w:p>
-      <w:pPr>
-        <w:spacing w:after="0" w:line="240" w:lineRule="auto"/>
-        <w:rPr>
-          <w:i/>
-          <w:iCs/>
-        </w:rPr>
-      </w:pPr>
+      </w:r>
+      <w:r>
+        <w:rPr>
+          <w:i/>
+          <w:iCs/>
+        </w:rPr>
+        <w:tab/>
+      </w:r>
+      <w:r>
+        <w:rPr>
+          <w:i/>
+          <w:iCs/>
+        </w:rPr>
+        <w:t xml:space="preserve">add </w:t>
+      </w:r>
+      <w:proofErr w:type="spellStart"/>
+      <w:r>
+        <w:rPr>
+          <w:i/>
+          <w:iCs/>
+        </w:rPr>
+        <w:t>ea</w:t>
+      </w:r>
+      <w:proofErr w:type="spellEnd"/>
+      <w:r>
+        <w:rPr>
+          <w:i/>
+          <w:iCs/>
+        </w:rPr>
+        <w:t xml:space="preserve"> to list</w:t>
+      </w:r>
+    </w:p>
+    <w:p>
+      <w:pPr>
+        <w:spacing w:after="0" w:line="240" w:lineRule="auto"/>
+        <w:rPr>
+          <w:i/>
+          <w:iCs/>
+        </w:rPr>
+      </w:pPr>
+      <w:r>
+        <w:rPr>
+          <w:i/>
+          <w:iCs/>
+        </w:rPr>
+        <w:tab/>
+      </w:r>
       <w:r>
         <w:rPr>
           <w:i/>
@@ -4774,6 +5644,19 @@
           <w:iCs/>
         </w:rPr>
         <w:tab/>
+      </w:r>
+      <w:r>
+        <w:rPr>
+          <w:i/>
+          <w:iCs/>
+        </w:rPr>
+        <w:tab/>
+      </w:r>
+      <w:r>
+        <w:rPr>
+          <w:i/>
+          <w:iCs/>
+        </w:rPr>
         <w:t>add</w:t>
       </w:r>
       <w:r>
@@ -4781,63 +5664,141 @@
           <w:i/>
           <w:iCs/>
         </w:rPr>
-        <w:t xml:space="preserve"> ea between </w:t>
-      </w:r>
-      <w:r>
-        <w:rPr>
-          <w:i/>
-          <w:iCs/>
-        </w:rPr>
-        <w:t>curr and exec</w:t>
-      </w:r>
-    </w:p>
-    <w:p>
-      <w:pPr>
-        <w:spacing w:after="0" w:line="240" w:lineRule="auto"/>
-        <w:rPr>
-          <w:i/>
-          <w:iCs/>
-        </w:rPr>
-      </w:pPr>
-      <w:r>
-        <w:rPr>
-          <w:i/>
-          <w:iCs/>
-        </w:rPr>
-        <w:tab/>
-      </w:r>
-      <w:r>
-        <w:rPr>
-          <w:i/>
-          <w:iCs/>
-        </w:rPr>
-        <w:tab/>
-        <w:t>curr points to ea</w:t>
-      </w:r>
-    </w:p>
-    <w:p>
-      <w:pPr>
-        <w:spacing w:after="0" w:line="240" w:lineRule="auto"/>
-        <w:rPr>
-          <w:i/>
-          <w:iCs/>
-        </w:rPr>
-      </w:pPr>
-      <w:r>
-        <w:rPr>
-          <w:i/>
-          <w:iCs/>
-        </w:rPr>
-        <w:tab/>
-      </w:r>
-      <w:r>
-        <w:rPr>
-          <w:i/>
-          <w:iCs/>
-        </w:rPr>
-        <w:tab/>
-        <w:t>exec points to previous ea</w:t>
-      </w:r>
+        <w:t xml:space="preserve"> </w:t>
+      </w:r>
+      <w:proofErr w:type="spellStart"/>
+      <w:r>
+        <w:rPr>
+          <w:i/>
+          <w:iCs/>
+        </w:rPr>
+        <w:t>ea</w:t>
+      </w:r>
+      <w:proofErr w:type="spellEnd"/>
+      <w:r>
+        <w:rPr>
+          <w:i/>
+          <w:iCs/>
+        </w:rPr>
+        <w:t xml:space="preserve"> between </w:t>
+      </w:r>
+      <w:proofErr w:type="spellStart"/>
+      <w:r>
+        <w:rPr>
+          <w:i/>
+          <w:iCs/>
+        </w:rPr>
+        <w:t>curr</w:t>
+      </w:r>
+      <w:proofErr w:type="spellEnd"/>
+      <w:r>
+        <w:rPr>
+          <w:i/>
+          <w:iCs/>
+        </w:rPr>
+        <w:t xml:space="preserve"> and exec</w:t>
+      </w:r>
+    </w:p>
+    <w:p>
+      <w:pPr>
+        <w:spacing w:after="0" w:line="240" w:lineRule="auto"/>
+        <w:rPr>
+          <w:i/>
+          <w:iCs/>
+        </w:rPr>
+      </w:pPr>
+      <w:r>
+        <w:rPr>
+          <w:i/>
+          <w:iCs/>
+        </w:rPr>
+        <w:tab/>
+      </w:r>
+      <w:r>
+        <w:rPr>
+          <w:i/>
+          <w:iCs/>
+        </w:rPr>
+        <w:tab/>
+      </w:r>
+      <w:r>
+        <w:rPr>
+          <w:i/>
+          <w:iCs/>
+        </w:rPr>
+        <w:tab/>
+      </w:r>
+      <w:proofErr w:type="spellStart"/>
+      <w:r>
+        <w:rPr>
+          <w:i/>
+          <w:iCs/>
+        </w:rPr>
+        <w:t>curr</w:t>
+      </w:r>
+      <w:proofErr w:type="spellEnd"/>
+      <w:r>
+        <w:rPr>
+          <w:i/>
+          <w:iCs/>
+        </w:rPr>
+        <w:t xml:space="preserve"> points to </w:t>
+      </w:r>
+      <w:proofErr w:type="spellStart"/>
+      <w:r>
+        <w:rPr>
+          <w:i/>
+          <w:iCs/>
+        </w:rPr>
+        <w:t>ea</w:t>
+      </w:r>
+      <w:proofErr w:type="spellEnd"/>
+    </w:p>
+    <w:p>
+      <w:pPr>
+        <w:spacing w:after="0" w:line="240" w:lineRule="auto"/>
+        <w:rPr>
+          <w:i/>
+          <w:iCs/>
+        </w:rPr>
+      </w:pPr>
+      <w:r>
+        <w:rPr>
+          <w:i/>
+          <w:iCs/>
+        </w:rPr>
+        <w:tab/>
+      </w:r>
+      <w:r>
+        <w:rPr>
+          <w:i/>
+          <w:iCs/>
+        </w:rPr>
+        <w:tab/>
+      </w:r>
+      <w:r>
+        <w:rPr>
+          <w:i/>
+          <w:iCs/>
+        </w:rPr>
+        <w:tab/>
+      </w:r>
+      <w:r>
+        <w:rPr>
+          <w:i/>
+          <w:iCs/>
+        </w:rPr>
+        <w:t xml:space="preserve">exec points to previous </w:t>
+      </w:r>
+      <w:proofErr w:type="spellStart"/>
+      <w:r>
+        <w:rPr>
+          <w:i/>
+          <w:iCs/>
+        </w:rPr>
+        <w:t>ea</w:t>
+      </w:r>
+      <w:proofErr w:type="spellEnd"/>
     </w:p>
     <w:p>
       <w:pPr>

</xml_diff>